<commit_message>
ADD: part of alg
</commit_message>
<xml_diff>
--- a/lab_08/Якуба 8.docx
+++ b/lab_08/Якуба 8.docx
@@ -1967,27 +1967,14 @@
       <w:r>
         <w:t xml:space="preserve">Рисунок </w:t>
       </w:r>
-      <w:r>
-        <w:fldChar w:fldCharType="begin"/>
-      </w:r>
-      <w:r>
-        <w:instrText xml:space="preserve"> SEQ Рисунок \* ARABIC </w:instrText>
-      </w:r>
-      <w:r>
-        <w:fldChar w:fldCharType="separate"/>
-      </w:r>
-      <w:r>
-        <w:rPr>
-          <w:noProof/>
-        </w:rPr>
-        <w:t>1</w:t>
-      </w:r>
-      <w:r>
-        <w:rPr>
-          <w:noProof/>
-        </w:rPr>
-        <w:fldChar w:fldCharType="end"/>
-      </w:r>
+      <w:fldSimple w:instr=" SEQ Рисунок \* ARABIC ">
+        <w:r>
+          <w:rPr>
+            <w:noProof/>
+          </w:rPr>
+          <w:t>1</w:t>
+        </w:r>
+      </w:fldSimple>
       <w:r>
         <w:t xml:space="preserve">, </w:t>
       </w:r>
@@ -2164,27 +2151,14 @@
       <w:r>
         <w:t xml:space="preserve">Рисунок </w:t>
       </w:r>
-      <w:r>
-        <w:fldChar w:fldCharType="begin"/>
-      </w:r>
-      <w:r>
-        <w:instrText xml:space="preserve"> SEQ Рисунок \* ARABIC </w:instrText>
-      </w:r>
-      <w:r>
-        <w:fldChar w:fldCharType="separate"/>
-      </w:r>
-      <w:r>
-        <w:rPr>
-          <w:noProof/>
-        </w:rPr>
-        <w:t>2</w:t>
-      </w:r>
-      <w:r>
-        <w:rPr>
-          <w:noProof/>
-        </w:rPr>
-        <w:fldChar w:fldCharType="end"/>
-      </w:r>
+      <w:fldSimple w:instr=" SEQ Рисунок \* ARABIC ">
+        <w:r>
+          <w:rPr>
+            <w:noProof/>
+          </w:rPr>
+          <w:t>2</w:t>
+        </w:r>
+      </w:fldSimple>
       <w:r>
         <w:t>, случай 2, полная невидимость отрезков</w:t>
       </w:r>
@@ -2311,27 +2285,14 @@
       <w:r>
         <w:t xml:space="preserve">Рисунок </w:t>
       </w:r>
-      <w:r>
-        <w:fldChar w:fldCharType="begin"/>
-      </w:r>
-      <w:r>
-        <w:instrText xml:space="preserve"> SEQ Рисунок \* ARABIC </w:instrText>
-      </w:r>
-      <w:r>
-        <w:fldChar w:fldCharType="separate"/>
-      </w:r>
-      <w:r>
-        <w:rPr>
-          <w:noProof/>
-        </w:rPr>
-        <w:t>3</w:t>
-      </w:r>
-      <w:r>
-        <w:rPr>
-          <w:noProof/>
-        </w:rPr>
-        <w:fldChar w:fldCharType="end"/>
-      </w:r>
+      <w:fldSimple w:instr=" SEQ Рисунок \* ARABIC ">
+        <w:r>
+          <w:rPr>
+            <w:noProof/>
+          </w:rPr>
+          <w:t>3</w:t>
+        </w:r>
+      </w:fldSimple>
       <w:r>
         <w:t xml:space="preserve">, </w:t>
       </w:r>
@@ -2601,27 +2562,14 @@
       <w:r>
         <w:t xml:space="preserve">Рисунок </w:t>
       </w:r>
-      <w:r>
-        <w:fldChar w:fldCharType="begin"/>
-      </w:r>
-      <w:r>
-        <w:instrText xml:space="preserve"> SEQ Рисунок \* ARABIC </w:instrText>
-      </w:r>
-      <w:r>
-        <w:fldChar w:fldCharType="separate"/>
-      </w:r>
-      <w:r>
-        <w:rPr>
-          <w:noProof/>
-        </w:rPr>
-        <w:t>4</w:t>
-      </w:r>
-      <w:r>
-        <w:rPr>
-          <w:noProof/>
-        </w:rPr>
-        <w:fldChar w:fldCharType="end"/>
-      </w:r>
+      <w:fldSimple w:instr=" SEQ Рисунок \* ARABIC ">
+        <w:r>
+          <w:rPr>
+            <w:noProof/>
+          </w:rPr>
+          <w:t>4</w:t>
+        </w:r>
+      </w:fldSimple>
       <w:r>
         <w:t>, высота к рассматриваемой стороне</w:t>
       </w:r>
@@ -2729,27 +2677,14 @@
       <w:r>
         <w:t xml:space="preserve">Рисунок </w:t>
       </w:r>
-      <w:r>
-        <w:fldChar w:fldCharType="begin"/>
-      </w:r>
-      <w:r>
-        <w:instrText xml:space="preserve"> SEQ Рисунок \* ARABIC </w:instrText>
-      </w:r>
-      <w:r>
-        <w:fldChar w:fldCharType="separate"/>
-      </w:r>
-      <w:r>
-        <w:rPr>
-          <w:noProof/>
-        </w:rPr>
-        <w:t>5</w:t>
-      </w:r>
-      <w:r>
-        <w:rPr>
-          <w:noProof/>
-        </w:rPr>
-        <w:fldChar w:fldCharType="end"/>
-      </w:r>
+      <w:fldSimple w:instr=" SEQ Рисунок \* ARABIC ">
+        <w:r>
+          <w:rPr>
+            <w:noProof/>
+          </w:rPr>
+          <w:t>5</w:t>
+        </w:r>
+      </w:fldSimple>
       <w:r>
         <w:t>, вектор к рассматриваемой точки</w:t>
       </w:r>
@@ -3406,27 +3341,14 @@
       <w:r>
         <w:t xml:space="preserve">Рисунок </w:t>
       </w:r>
-      <w:r>
-        <w:fldChar w:fldCharType="begin"/>
-      </w:r>
-      <w:r>
-        <w:instrText xml:space="preserve"> SEQ Рисунок \* ARABIC </w:instrText>
-      </w:r>
-      <w:r>
-        <w:fldChar w:fldCharType="separate"/>
-      </w:r>
-      <w:r>
-        <w:rPr>
-          <w:noProof/>
-        </w:rPr>
-        <w:t>6</w:t>
-      </w:r>
-      <w:r>
-        <w:rPr>
-          <w:noProof/>
-        </w:rPr>
-        <w:fldChar w:fldCharType="end"/>
-      </w:r>
+      <w:fldSimple w:instr=" SEQ Рисунок \* ARABIC ">
+        <w:r>
+          <w:rPr>
+            <w:noProof/>
+          </w:rPr>
+          <w:t>6</w:t>
+        </w:r>
+      </w:fldSimple>
       <w:r>
         <w:t>, рассмотрение определения видимости отрезка</w:t>
       </w:r>
@@ -3600,27 +3522,14 @@
       <w:r>
         <w:t xml:space="preserve">Рисунок </w:t>
       </w:r>
-      <w:r>
-        <w:fldChar w:fldCharType="begin"/>
-      </w:r>
-      <w:r>
-        <w:instrText xml:space="preserve"> SEQ Рисунок \* ARABIC </w:instrText>
-      </w:r>
-      <w:r>
-        <w:fldChar w:fldCharType="separate"/>
-      </w:r>
-      <w:r>
-        <w:rPr>
-          <w:noProof/>
-        </w:rPr>
-        <w:t>7</w:t>
-      </w:r>
-      <w:r>
-        <w:rPr>
-          <w:noProof/>
-        </w:rPr>
-        <w:fldChar w:fldCharType="end"/>
-      </w:r>
+      <w:fldSimple w:instr=" SEQ Рисунок \* ARABIC ">
+        <w:r>
+          <w:rPr>
+            <w:noProof/>
+          </w:rPr>
+          <w:t>7</w:t>
+        </w:r>
+      </w:fldSimple>
       <w:r>
         <w:t>, построение внутренней нормали и вектора от стороны к точке отрезка</w:t>
       </w:r>
@@ -6184,27 +6093,14 @@
       <w:r>
         <w:t xml:space="preserve">Рисунок </w:t>
       </w:r>
-      <w:r>
-        <w:fldChar w:fldCharType="begin"/>
-      </w:r>
-      <w:r>
-        <w:instrText xml:space="preserve"> SEQ Рисунок \* ARABIC </w:instrText>
-      </w:r>
-      <w:r>
-        <w:fldChar w:fldCharType="separate"/>
-      </w:r>
-      <w:r>
-        <w:rPr>
-          <w:noProof/>
-        </w:rPr>
-        <w:t>8</w:t>
-      </w:r>
-      <w:r>
-        <w:rPr>
-          <w:noProof/>
-        </w:rPr>
-        <w:fldChar w:fldCharType="end"/>
-      </w:r>
+      <w:fldSimple w:instr=" SEQ Рисунок \* ARABIC ">
+        <w:r>
+          <w:rPr>
+            <w:noProof/>
+          </w:rPr>
+          <w:t>8</w:t>
+        </w:r>
+      </w:fldSimple>
       <w:r>
         <w:t xml:space="preserve">, </w:t>
       </w:r>
@@ -6331,27 +6227,14 @@
       <w:r>
         <w:t xml:space="preserve">Рисунок </w:t>
       </w:r>
-      <w:r>
-        <w:fldChar w:fldCharType="begin"/>
-      </w:r>
-      <w:r>
-        <w:instrText xml:space="preserve"> SEQ Рисунок \* ARABIC </w:instrText>
-      </w:r>
-      <w:r>
-        <w:fldChar w:fldCharType="separate"/>
-      </w:r>
-      <w:r>
-        <w:rPr>
-          <w:noProof/>
-        </w:rPr>
-        <w:t>9</w:t>
-      </w:r>
-      <w:r>
-        <w:rPr>
-          <w:noProof/>
-        </w:rPr>
-        <w:fldChar w:fldCharType="end"/>
-      </w:r>
+      <w:fldSimple w:instr=" SEQ Рисунок \* ARABIC ">
+        <w:r>
+          <w:rPr>
+            <w:noProof/>
+          </w:rPr>
+          <w:t>9</w:t>
+        </w:r>
+      </w:fldSimple>
       <w:r>
         <w:t xml:space="preserve">, </w:t>
       </w:r>
@@ -6467,27 +6350,14 @@
       <w:r>
         <w:t xml:space="preserve">Рисунок </w:t>
       </w:r>
-      <w:r>
-        <w:fldChar w:fldCharType="begin"/>
-      </w:r>
-      <w:r>
-        <w:instrText xml:space="preserve"> SEQ Рисунок \* ARABIC </w:instrText>
-      </w:r>
-      <w:r>
-        <w:fldChar w:fldCharType="separate"/>
-      </w:r>
-      <w:r>
-        <w:rPr>
-          <w:noProof/>
-        </w:rPr>
-        <w:t>10</w:t>
-      </w:r>
-      <w:r>
-        <w:rPr>
-          <w:noProof/>
-        </w:rPr>
-        <w:fldChar w:fldCharType="end"/>
-      </w:r>
+      <w:fldSimple w:instr=" SEQ Рисунок \* ARABIC ">
+        <w:r>
+          <w:rPr>
+            <w:noProof/>
+          </w:rPr>
+          <w:t>10</w:t>
+        </w:r>
+      </w:fldSimple>
     </w:p>
     <w:p>
       <w:pPr>
@@ -6654,27 +6524,14 @@
       <w:r>
         <w:t xml:space="preserve">Рисунок </w:t>
       </w:r>
-      <w:r>
-        <w:fldChar w:fldCharType="begin"/>
-      </w:r>
-      <w:r>
-        <w:instrText xml:space="preserve"> SEQ Рисунок \* ARABIC </w:instrText>
-      </w:r>
-      <w:r>
-        <w:fldChar w:fldCharType="separate"/>
-      </w:r>
-      <w:r>
-        <w:rPr>
-          <w:noProof/>
-        </w:rPr>
-        <w:t>11</w:t>
-      </w:r>
-      <w:r>
-        <w:rPr>
-          <w:noProof/>
-        </w:rPr>
-        <w:fldChar w:fldCharType="end"/>
-      </w:r>
+      <w:fldSimple w:instr=" SEQ Рисунок \* ARABIC ">
+        <w:r>
+          <w:rPr>
+            <w:noProof/>
+          </w:rPr>
+          <w:t>11</w:t>
+        </w:r>
+      </w:fldSimple>
     </w:p>
     <w:p>
       <w:r>
@@ -7061,27 +6918,14 @@
       <w:r>
         <w:t xml:space="preserve">Рисунок </w:t>
       </w:r>
-      <w:r>
-        <w:fldChar w:fldCharType="begin"/>
-      </w:r>
-      <w:r>
-        <w:instrText xml:space="preserve"> SEQ Рисунок \* ARABIC </w:instrText>
-      </w:r>
-      <w:r>
-        <w:fldChar w:fldCharType="separate"/>
-      </w:r>
-      <w:r>
-        <w:rPr>
-          <w:noProof/>
-        </w:rPr>
-        <w:t>12</w:t>
-      </w:r>
-      <w:r>
-        <w:rPr>
-          <w:noProof/>
-        </w:rPr>
-        <w:fldChar w:fldCharType="end"/>
-      </w:r>
+      <w:fldSimple w:instr=" SEQ Рисунок \* ARABIC ">
+        <w:r>
+          <w:rPr>
+            <w:noProof/>
+          </w:rPr>
+          <w:t>12</w:t>
+        </w:r>
+      </w:fldSimple>
       <w:r>
         <w:t>, частный случай</w:t>
       </w:r>
@@ -7425,6 +7269,2058 @@
     </w:p>
     <w:p>
       <w:pPr>
+        <w:rPr>
+          <w:rFonts w:eastAsiaTheme="minorEastAsia"/>
+          <w:lang w:val="en-US"/>
+        </w:rPr>
+      </w:pPr>
+      <w:r>
+        <w:t>1. Ввод исходных данных:</w:t>
+      </w:r>
+      <w:r>
+        <w:t xml:space="preserve"> точки отрезк</w:t>
+      </w:r>
+      <w:r>
+        <w:t>а</w:t>
+      </w:r>
+      <w:r>
+        <w:t xml:space="preserve"> </w:t>
+      </w:r>
+      <m:oMath>
+        <m:sSub>
+          <m:sSubPr>
+            <m:ctrlPr>
+              <w:rPr>
+                <w:rFonts w:ascii="Cambria Math" w:hAnsi="Cambria Math"/>
+                <w:i/>
+              </w:rPr>
+            </m:ctrlPr>
+          </m:sSubPr>
+          <m:e>
+            <m:r>
+              <w:rPr>
+                <w:rFonts w:ascii="Cambria Math" w:hAnsi="Cambria Math"/>
+              </w:rPr>
+              <m:t>P</m:t>
+            </m:r>
+          </m:e>
+          <m:sub>
+            <m:r>
+              <w:rPr>
+                <w:rFonts w:ascii="Cambria Math" w:hAnsi="Cambria Math"/>
+              </w:rPr>
+              <m:t>1</m:t>
+            </m:r>
+          </m:sub>
+        </m:sSub>
+        <m:d>
+          <m:dPr>
+            <m:ctrlPr>
+              <w:rPr>
+                <w:rFonts w:ascii="Cambria Math" w:hAnsi="Cambria Math"/>
+                <w:i/>
+              </w:rPr>
+            </m:ctrlPr>
+          </m:dPr>
+          <m:e>
+            <m:sSub>
+              <m:sSubPr>
+                <m:ctrlPr>
+                  <w:rPr>
+                    <w:rFonts w:ascii="Cambria Math" w:hAnsi="Cambria Math"/>
+                    <w:i/>
+                  </w:rPr>
+                </m:ctrlPr>
+              </m:sSubPr>
+              <m:e>
+                <m:r>
+                  <w:rPr>
+                    <w:rFonts w:ascii="Cambria Math" w:hAnsi="Cambria Math"/>
+                  </w:rPr>
+                  <m:t>P</m:t>
+                </m:r>
+              </m:e>
+              <m:sub>
+                <m:r>
+                  <w:rPr>
+                    <w:rFonts w:ascii="Cambria Math" w:hAnsi="Cambria Math"/>
+                  </w:rPr>
+                  <m:t>1.x</m:t>
+                </m:r>
+              </m:sub>
+            </m:sSub>
+            <m:r>
+              <w:rPr>
+                <w:rFonts w:ascii="Cambria Math" w:hAnsi="Cambria Math"/>
+              </w:rPr>
+              <m:t xml:space="preserve">, </m:t>
+            </m:r>
+            <m:sSub>
+              <m:sSubPr>
+                <m:ctrlPr>
+                  <w:rPr>
+                    <w:rFonts w:ascii="Cambria Math" w:hAnsi="Cambria Math"/>
+                    <w:i/>
+                  </w:rPr>
+                </m:ctrlPr>
+              </m:sSubPr>
+              <m:e>
+                <m:r>
+                  <w:rPr>
+                    <w:rFonts w:ascii="Cambria Math" w:hAnsi="Cambria Math"/>
+                  </w:rPr>
+                  <m:t>P</m:t>
+                </m:r>
+              </m:e>
+              <m:sub>
+                <m:r>
+                  <w:rPr>
+                    <w:rFonts w:ascii="Cambria Math" w:hAnsi="Cambria Math"/>
+                  </w:rPr>
+                  <m:t>1.y</m:t>
+                </m:r>
+              </m:sub>
+            </m:sSub>
+          </m:e>
+        </m:d>
+        <m:r>
+          <w:rPr>
+            <w:rFonts w:ascii="Cambria Math" w:hAnsi="Cambria Math"/>
+          </w:rPr>
+          <m:t xml:space="preserve"> и </m:t>
+        </m:r>
+        <m:sSub>
+          <m:sSubPr>
+            <m:ctrlPr>
+              <w:rPr>
+                <w:rFonts w:ascii="Cambria Math" w:hAnsi="Cambria Math"/>
+                <w:i/>
+                <w:lang w:val="en-US"/>
+              </w:rPr>
+            </m:ctrlPr>
+          </m:sSubPr>
+          <m:e>
+            <m:r>
+              <w:rPr>
+                <w:rFonts w:ascii="Cambria Math" w:hAnsi="Cambria Math"/>
+                <w:lang w:val="en-US"/>
+              </w:rPr>
+              <m:t>P</m:t>
+            </m:r>
+            <m:ctrlPr>
+              <w:rPr>
+                <w:rFonts w:ascii="Cambria Math" w:hAnsi="Cambria Math"/>
+                <w:i/>
+              </w:rPr>
+            </m:ctrlPr>
+          </m:e>
+          <m:sub>
+            <m:r>
+              <w:rPr>
+                <w:rFonts w:ascii="Cambria Math" w:hAnsi="Cambria Math"/>
+              </w:rPr>
+              <m:t>2</m:t>
+            </m:r>
+          </m:sub>
+        </m:sSub>
+        <m:d>
+          <m:dPr>
+            <m:ctrlPr>
+              <w:rPr>
+                <w:rFonts w:ascii="Cambria Math" w:hAnsi="Cambria Math"/>
+                <w:i/>
+                <w:lang w:val="en-US"/>
+              </w:rPr>
+            </m:ctrlPr>
+          </m:dPr>
+          <m:e>
+            <m:sSub>
+              <m:sSubPr>
+                <m:ctrlPr>
+                  <w:rPr>
+                    <w:rFonts w:ascii="Cambria Math" w:hAnsi="Cambria Math"/>
+                    <w:i/>
+                    <w:lang w:val="en-US"/>
+                  </w:rPr>
+                </m:ctrlPr>
+              </m:sSubPr>
+              <m:e>
+                <m:r>
+                  <w:rPr>
+                    <w:rFonts w:ascii="Cambria Math" w:hAnsi="Cambria Math"/>
+                    <w:lang w:val="en-US"/>
+                  </w:rPr>
+                  <m:t>P</m:t>
+                </m:r>
+              </m:e>
+              <m:sub>
+                <m:r>
+                  <w:rPr>
+                    <w:rFonts w:ascii="Cambria Math" w:hAnsi="Cambria Math"/>
+                  </w:rPr>
+                  <m:t>2.</m:t>
+                </m:r>
+                <m:r>
+                  <w:rPr>
+                    <w:rFonts w:ascii="Cambria Math" w:hAnsi="Cambria Math"/>
+                    <w:lang w:val="en-US"/>
+                  </w:rPr>
+                  <m:t>x</m:t>
+                </m:r>
+              </m:sub>
+            </m:sSub>
+            <m:r>
+              <w:rPr>
+                <w:rFonts w:ascii="Cambria Math" w:hAnsi="Cambria Math"/>
+              </w:rPr>
+              <m:t xml:space="preserve">, </m:t>
+            </m:r>
+            <m:sSub>
+              <m:sSubPr>
+                <m:ctrlPr>
+                  <w:rPr>
+                    <w:rFonts w:ascii="Cambria Math" w:hAnsi="Cambria Math"/>
+                    <w:i/>
+                    <w:lang w:val="en-US"/>
+                  </w:rPr>
+                </m:ctrlPr>
+              </m:sSubPr>
+              <m:e>
+                <m:r>
+                  <w:rPr>
+                    <w:rFonts w:ascii="Cambria Math" w:hAnsi="Cambria Math"/>
+                    <w:lang w:val="en-US"/>
+                  </w:rPr>
+                  <m:t>P</m:t>
+                </m:r>
+              </m:e>
+              <m:sub>
+                <m:r>
+                  <w:rPr>
+                    <w:rFonts w:ascii="Cambria Math" w:hAnsi="Cambria Math"/>
+                  </w:rPr>
+                  <m:t>2.</m:t>
+                </m:r>
+                <m:r>
+                  <w:rPr>
+                    <w:rFonts w:ascii="Cambria Math" w:hAnsi="Cambria Math"/>
+                    <w:lang w:val="en-US"/>
+                  </w:rPr>
+                  <m:t>y</m:t>
+                </m:r>
+              </m:sub>
+            </m:sSub>
+          </m:e>
+        </m:d>
+      </m:oMath>
+    </w:p>
+    <w:p>
+      <w:pPr>
+        <w:rPr>
+          <w:rFonts w:eastAsiaTheme="minorEastAsia"/>
+        </w:rPr>
+      </w:pPr>
+      <w:r>
+        <w:t xml:space="preserve">2. Ввод числа сторон </w:t>
+      </w:r>
+      <m:oMath>
+        <m:r>
+          <w:rPr>
+            <w:rFonts w:ascii="Cambria Math" w:hAnsi="Cambria Math"/>
+          </w:rPr>
+          <m:t>m</m:t>
+        </m:r>
+      </m:oMath>
+      <w:r>
+        <w:rPr>
+          <w:rFonts w:eastAsiaTheme="minorEastAsia"/>
+        </w:rPr>
+        <w:t xml:space="preserve"> </w:t>
+      </w:r>
+      <w:r>
+        <w:rPr>
+          <w:rFonts w:eastAsiaTheme="minorEastAsia"/>
+        </w:rPr>
+        <w:t>выпуклого многоугольника и коо</w:t>
+      </w:r>
+      <w:r>
+        <w:rPr>
+          <w:rFonts w:eastAsiaTheme="minorEastAsia"/>
+        </w:rPr>
+        <w:t>р</w:t>
+      </w:r>
+      <w:r>
+        <w:rPr>
+          <w:rFonts w:eastAsiaTheme="minorEastAsia"/>
+        </w:rPr>
+        <w:t>динат его ве</w:t>
+      </w:r>
+      <w:r>
+        <w:rPr>
+          <w:rFonts w:eastAsiaTheme="minorEastAsia"/>
+        </w:rPr>
+        <w:t>р</w:t>
+      </w:r>
+      <w:r>
+        <w:rPr>
+          <w:rFonts w:eastAsiaTheme="minorEastAsia"/>
+        </w:rPr>
+        <w:t xml:space="preserve">шин (массив </w:t>
+      </w:r>
+      <m:oMath>
+        <m:r>
+          <w:rPr>
+            <w:rFonts w:ascii="Cambria Math" w:eastAsiaTheme="minorEastAsia" w:hAnsi="Cambria Math"/>
+          </w:rPr>
+          <m:t>C</m:t>
+        </m:r>
+      </m:oMath>
+      <w:r>
+        <w:rPr>
+          <w:rFonts w:eastAsiaTheme="minorEastAsia"/>
+        </w:rPr>
+        <w:t>)</w:t>
+      </w:r>
+    </w:p>
+    <w:p>
+      <w:pPr>
+        <w:rPr>
+          <w:rFonts w:eastAsiaTheme="minorEastAsia"/>
+        </w:rPr>
+      </w:pPr>
+      <w:r>
+        <w:rPr>
+          <w:rFonts w:eastAsiaTheme="minorEastAsia"/>
+        </w:rPr>
+        <w:t>3. Вычисление директрисы заданного отрезка:</w:t>
+      </w:r>
+    </w:p>
+    <w:p>
+      <w:pPr>
+        <w:rPr>
+          <w:rFonts w:eastAsiaTheme="minorEastAsia"/>
+        </w:rPr>
+      </w:pPr>
+      <m:oMathPara>
+        <m:oMath>
+          <m:r>
+            <w:rPr>
+              <w:rFonts w:ascii="Cambria Math" w:hAnsi="Cambria Math"/>
+            </w:rPr>
+            <m:t>D=</m:t>
+          </m:r>
+          <m:sSub>
+            <m:sSubPr>
+              <m:ctrlPr>
+                <w:rPr>
+                  <w:rFonts w:ascii="Cambria Math" w:hAnsi="Cambria Math"/>
+                  <w:i/>
+                </w:rPr>
+              </m:ctrlPr>
+            </m:sSubPr>
+            <m:e>
+              <m:r>
+                <w:rPr>
+                  <w:rFonts w:ascii="Cambria Math" w:hAnsi="Cambria Math"/>
+                </w:rPr>
+                <m:t>P</m:t>
+              </m:r>
+            </m:e>
+            <m:sub>
+              <m:r>
+                <w:rPr>
+                  <w:rFonts w:ascii="Cambria Math" w:hAnsi="Cambria Math"/>
+                </w:rPr>
+                <m:t>2</m:t>
+              </m:r>
+            </m:sub>
+          </m:sSub>
+          <m:r>
+            <w:rPr>
+              <w:rFonts w:ascii="Cambria Math" w:hAnsi="Cambria Math"/>
+            </w:rPr>
+            <m:t>-</m:t>
+          </m:r>
+          <m:sSub>
+            <m:sSubPr>
+              <m:ctrlPr>
+                <w:rPr>
+                  <w:rFonts w:ascii="Cambria Math" w:hAnsi="Cambria Math"/>
+                  <w:i/>
+                </w:rPr>
+              </m:ctrlPr>
+            </m:sSubPr>
+            <m:e>
+              <m:r>
+                <w:rPr>
+                  <w:rFonts w:ascii="Cambria Math" w:hAnsi="Cambria Math"/>
+                </w:rPr>
+                <m:t>P</m:t>
+              </m:r>
+            </m:e>
+            <m:sub>
+              <m:r>
+                <w:rPr>
+                  <w:rFonts w:ascii="Cambria Math" w:hAnsi="Cambria Math"/>
+                </w:rPr>
+                <m:t>1</m:t>
+              </m:r>
+            </m:sub>
+          </m:sSub>
+        </m:oMath>
+      </m:oMathPara>
+    </w:p>
+    <w:p>
+      <w:pPr>
+        <w:rPr>
+          <w:rFonts w:eastAsiaTheme="minorEastAsia"/>
+        </w:rPr>
+      </w:pPr>
+      <w:r>
+        <w:rPr>
+          <w:rFonts w:eastAsiaTheme="minorEastAsia"/>
+        </w:rPr>
+        <w:t xml:space="preserve">4. </w:t>
+      </w:r>
+      <w:r>
+        <w:rPr>
+          <w:rFonts w:eastAsiaTheme="minorEastAsia"/>
+        </w:rPr>
+        <w:t xml:space="preserve">Инициализация пределов значений параметра </w:t>
+      </w:r>
+      <m:oMath>
+        <m:r>
+          <w:rPr>
+            <w:rFonts w:ascii="Cambria Math" w:eastAsiaTheme="minorEastAsia" w:hAnsi="Cambria Math"/>
+          </w:rPr>
+          <m:t>t</m:t>
+        </m:r>
+      </m:oMath>
+      <w:r>
+        <w:rPr>
+          <w:rFonts w:eastAsiaTheme="minorEastAsia"/>
+        </w:rPr>
+        <w:t xml:space="preserve"> при условии, что отрезок полностью видим:</w:t>
+      </w:r>
+    </w:p>
+    <w:p>
+      <w:pPr>
+        <w:rPr>
+          <w:rFonts w:eastAsiaTheme="minorEastAsia"/>
+          <w:i/>
+          <w:lang w:val="en-US"/>
+        </w:rPr>
+      </w:pPr>
+      <m:oMathPara>
+        <m:oMath>
+          <m:sSub>
+            <m:sSubPr>
+              <m:ctrlPr>
+                <w:rPr>
+                  <w:rFonts w:ascii="Cambria Math" w:eastAsiaTheme="minorEastAsia" w:hAnsi="Cambria Math"/>
+                  <w:i/>
+                </w:rPr>
+              </m:ctrlPr>
+            </m:sSubPr>
+            <m:e>
+              <m:r>
+                <w:rPr>
+                  <w:rFonts w:ascii="Cambria Math" w:eastAsiaTheme="minorEastAsia" w:hAnsi="Cambria Math"/>
+                </w:rPr>
+                <m:t>t</m:t>
+              </m:r>
+            </m:e>
+            <m:sub>
+              <m:r>
+                <w:rPr>
+                  <w:rFonts w:ascii="Cambria Math" w:eastAsiaTheme="minorEastAsia" w:hAnsi="Cambria Math"/>
+                </w:rPr>
+                <m:t>н</m:t>
+              </m:r>
+            </m:sub>
+          </m:sSub>
+          <m:r>
+            <w:rPr>
+              <w:rFonts w:ascii="Cambria Math" w:eastAsiaTheme="minorEastAsia" w:hAnsi="Cambria Math"/>
+            </w:rPr>
+            <m:t xml:space="preserve">=0, </m:t>
+          </m:r>
+          <m:sSub>
+            <m:sSubPr>
+              <m:ctrlPr>
+                <w:rPr>
+                  <w:rFonts w:ascii="Cambria Math" w:eastAsiaTheme="minorEastAsia" w:hAnsi="Cambria Math"/>
+                  <w:i/>
+                  <w:lang w:val="en-US"/>
+                </w:rPr>
+              </m:ctrlPr>
+            </m:sSubPr>
+            <m:e>
+              <m:r>
+                <w:rPr>
+                  <w:rFonts w:ascii="Cambria Math" w:eastAsiaTheme="minorEastAsia" w:hAnsi="Cambria Math"/>
+                  <w:lang w:val="en-US"/>
+                </w:rPr>
+                <m:t>t</m:t>
+              </m:r>
+              <m:ctrlPr>
+                <w:rPr>
+                  <w:rFonts w:ascii="Cambria Math" w:eastAsiaTheme="minorEastAsia" w:hAnsi="Cambria Math"/>
+                  <w:i/>
+                </w:rPr>
+              </m:ctrlPr>
+            </m:e>
+            <m:sub>
+              <m:r>
+                <w:rPr>
+                  <w:rFonts w:ascii="Cambria Math" w:eastAsiaTheme="minorEastAsia" w:hAnsi="Cambria Math"/>
+                </w:rPr>
+                <m:t>к</m:t>
+              </m:r>
+            </m:sub>
+          </m:sSub>
+          <m:r>
+            <w:rPr>
+              <w:rFonts w:ascii="Cambria Math" w:eastAsiaTheme="minorEastAsia" w:hAnsi="Cambria Math"/>
+              <w:lang w:val="en-US"/>
+            </w:rPr>
+            <m:t>=1</m:t>
+          </m:r>
+        </m:oMath>
+      </m:oMathPara>
+    </w:p>
+    <w:p>
+      <w:pPr>
+        <w:rPr>
+          <w:rFonts w:eastAsiaTheme="minorEastAsia"/>
+          <w:iCs/>
+        </w:rPr>
+      </w:pPr>
+      <w:r>
+        <w:rPr>
+          <w:rFonts w:eastAsiaTheme="minorEastAsia"/>
+          <w:iCs/>
+        </w:rPr>
+        <w:t>5. Начало цикла по всем сторонам отсекателя.</w:t>
+      </w:r>
+    </w:p>
+    <w:p>
+      <w:pPr>
+        <w:rPr>
+          <w:rFonts w:eastAsiaTheme="minorEastAsia"/>
+          <w:iCs/>
+        </w:rPr>
+      </w:pPr>
+      <w:r>
+        <w:rPr>
+          <w:rFonts w:eastAsiaTheme="minorEastAsia"/>
+          <w:iCs/>
+        </w:rPr>
+        <w:t xml:space="preserve">Для каждой </w:t>
+      </w:r>
+      <w:r>
+        <w:rPr>
+          <w:rFonts w:eastAsiaTheme="minorEastAsia"/>
+          <w:iCs/>
+          <w:lang w:val="en-US"/>
+        </w:rPr>
+        <w:t>i</w:t>
+      </w:r>
+      <w:r>
+        <w:rPr>
+          <w:rFonts w:eastAsiaTheme="minorEastAsia"/>
+          <w:iCs/>
+        </w:rPr>
+        <w:t>-</w:t>
+      </w:r>
+      <w:r>
+        <w:rPr>
+          <w:rFonts w:eastAsiaTheme="minorEastAsia"/>
+          <w:iCs/>
+        </w:rPr>
+        <w:t>ой стороны отсекателя выполнить следующие действия:</w:t>
+      </w:r>
+    </w:p>
+    <w:p>
+      <w:pPr>
+        <w:rPr>
+          <w:rFonts w:eastAsiaTheme="minorEastAsia"/>
+          <w:iCs/>
+        </w:rPr>
+      </w:pPr>
+      <w:r>
+        <w:rPr>
+          <w:rFonts w:eastAsiaTheme="minorEastAsia"/>
+          <w:iCs/>
+        </w:rPr>
+        <w:t xml:space="preserve">5.1. Вычисление вектора внутренней нормали к очередной </w:t>
+      </w:r>
+      <w:r>
+        <w:rPr>
+          <w:rFonts w:eastAsiaTheme="minorEastAsia"/>
+          <w:iCs/>
+          <w:lang w:val="en-US"/>
+        </w:rPr>
+        <w:t>i</w:t>
+      </w:r>
+      <w:r>
+        <w:rPr>
+          <w:rFonts w:eastAsiaTheme="minorEastAsia"/>
+          <w:iCs/>
+        </w:rPr>
+        <w:t>-</w:t>
+      </w:r>
+      <w:r>
+        <w:rPr>
+          <w:rFonts w:eastAsiaTheme="minorEastAsia"/>
+          <w:iCs/>
+        </w:rPr>
+        <w:t xml:space="preserve">ой стороне отсекателя - </w:t>
+      </w:r>
+      <m:oMath>
+        <m:sSub>
+          <m:sSubPr>
+            <m:ctrlPr>
+              <w:rPr>
+                <w:rFonts w:ascii="Cambria Math" w:eastAsiaTheme="minorEastAsia" w:hAnsi="Cambria Math"/>
+                <w:i/>
+                <w:iCs/>
+              </w:rPr>
+            </m:ctrlPr>
+          </m:sSubPr>
+          <m:e>
+            <m:r>
+              <w:rPr>
+                <w:rFonts w:ascii="Cambria Math" w:eastAsiaTheme="minorEastAsia" w:hAnsi="Cambria Math"/>
+              </w:rPr>
+              <m:t>N</m:t>
+            </m:r>
+          </m:e>
+          <m:sub>
+            <m:r>
+              <w:rPr>
+                <w:rFonts w:ascii="Cambria Math" w:eastAsiaTheme="minorEastAsia" w:hAnsi="Cambria Math"/>
+              </w:rPr>
+              <m:t>в</m:t>
+            </m:r>
+            <m:r>
+              <w:rPr>
+                <w:rFonts w:ascii="Cambria Math" w:eastAsiaTheme="minorEastAsia" w:hAnsi="Cambria Math"/>
+                <w:lang w:val="en-US"/>
+              </w:rPr>
+              <m:t>i</m:t>
+            </m:r>
+          </m:sub>
+        </m:sSub>
+      </m:oMath>
+    </w:p>
+    <w:p>
+      <w:pPr>
+        <w:rPr>
+          <w:rFonts w:eastAsiaTheme="minorEastAsia"/>
+          <w:iCs/>
+        </w:rPr>
+      </w:pPr>
+      <w:r>
+        <w:rPr>
+          <w:rFonts w:eastAsiaTheme="minorEastAsia"/>
+          <w:iCs/>
+        </w:rPr>
+        <w:t xml:space="preserve">5.2. </w:t>
+      </w:r>
+      <w:r>
+        <w:rPr>
+          <w:rFonts w:eastAsiaTheme="minorEastAsia"/>
+          <w:iCs/>
+        </w:rPr>
+        <w:t xml:space="preserve">Определение граничной точки </w:t>
+      </w:r>
+      <m:oMath>
+        <m:sSub>
+          <m:sSubPr>
+            <m:ctrlPr>
+              <w:rPr>
+                <w:rFonts w:ascii="Cambria Math" w:eastAsiaTheme="minorEastAsia" w:hAnsi="Cambria Math"/>
+                <w:i/>
+                <w:iCs/>
+              </w:rPr>
+            </m:ctrlPr>
+          </m:sSubPr>
+          <m:e>
+            <m:r>
+              <w:rPr>
+                <w:rFonts w:ascii="Cambria Math" w:eastAsiaTheme="minorEastAsia" w:hAnsi="Cambria Math"/>
+              </w:rPr>
+              <m:t>f</m:t>
+            </m:r>
+          </m:e>
+          <m:sub>
+            <m:r>
+              <w:rPr>
+                <w:rFonts w:ascii="Cambria Math" w:eastAsiaTheme="minorEastAsia" w:hAnsi="Cambria Math"/>
+              </w:rPr>
+              <m:t>i</m:t>
+            </m:r>
+          </m:sub>
+        </m:sSub>
+      </m:oMath>
+      <w:r>
+        <w:rPr>
+          <w:rFonts w:eastAsiaTheme="minorEastAsia"/>
+          <w:iCs/>
+        </w:rPr>
+        <w:t xml:space="preserve"> каждой стороны отсекателя</w:t>
+      </w:r>
+    </w:p>
+    <w:p>
+      <w:pPr>
+        <w:rPr>
+          <w:rFonts w:eastAsiaTheme="minorEastAsia"/>
+          <w:iCs/>
+        </w:rPr>
+      </w:pPr>
+      <w:r>
+        <w:rPr>
+          <w:rFonts w:eastAsiaTheme="minorEastAsia"/>
+          <w:iCs/>
+        </w:rPr>
+        <w:t xml:space="preserve">5.3. Вычисление вектора </w:t>
+      </w:r>
+      <m:oMath>
+        <m:sSub>
+          <m:sSubPr>
+            <m:ctrlPr>
+              <w:rPr>
+                <w:rFonts w:ascii="Cambria Math" w:eastAsiaTheme="minorEastAsia" w:hAnsi="Cambria Math"/>
+                <w:i/>
+                <w:iCs/>
+              </w:rPr>
+            </m:ctrlPr>
+          </m:sSubPr>
+          <m:e>
+            <m:r>
+              <w:rPr>
+                <w:rFonts w:ascii="Cambria Math" w:eastAsiaTheme="minorEastAsia" w:hAnsi="Cambria Math"/>
+              </w:rPr>
+              <m:t>W</m:t>
+            </m:r>
+          </m:e>
+          <m:sub>
+            <m:r>
+              <w:rPr>
+                <w:rFonts w:ascii="Cambria Math" w:eastAsiaTheme="minorEastAsia" w:hAnsi="Cambria Math"/>
+              </w:rPr>
+              <m:t>i</m:t>
+            </m:r>
+          </m:sub>
+        </m:sSub>
+        <m:r>
+          <w:rPr>
+            <w:rFonts w:ascii="Cambria Math" w:eastAsiaTheme="minorEastAsia" w:hAnsi="Cambria Math"/>
+          </w:rPr>
+          <m:t>=</m:t>
+        </m:r>
+        <m:sSub>
+          <m:sSubPr>
+            <m:ctrlPr>
+              <w:rPr>
+                <w:rFonts w:ascii="Cambria Math" w:eastAsiaTheme="minorEastAsia" w:hAnsi="Cambria Math"/>
+                <w:i/>
+                <w:iCs/>
+              </w:rPr>
+            </m:ctrlPr>
+          </m:sSubPr>
+          <m:e>
+            <m:r>
+              <w:rPr>
+                <w:rFonts w:ascii="Cambria Math" w:eastAsiaTheme="minorEastAsia" w:hAnsi="Cambria Math"/>
+              </w:rPr>
+              <m:t>P</m:t>
+            </m:r>
+          </m:e>
+          <m:sub>
+            <m:r>
+              <w:rPr>
+                <w:rFonts w:ascii="Cambria Math" w:eastAsiaTheme="minorEastAsia" w:hAnsi="Cambria Math"/>
+              </w:rPr>
+              <m:t>1</m:t>
+            </m:r>
+          </m:sub>
+        </m:sSub>
+        <m:r>
+          <w:rPr>
+            <w:rFonts w:ascii="Cambria Math" w:eastAsiaTheme="minorEastAsia" w:hAnsi="Cambria Math"/>
+          </w:rPr>
+          <m:t>-</m:t>
+        </m:r>
+        <m:sSub>
+          <m:sSubPr>
+            <m:ctrlPr>
+              <w:rPr>
+                <w:rFonts w:ascii="Cambria Math" w:eastAsiaTheme="minorEastAsia" w:hAnsi="Cambria Math"/>
+                <w:i/>
+                <w:iCs/>
+              </w:rPr>
+            </m:ctrlPr>
+          </m:sSubPr>
+          <m:e>
+            <m:r>
+              <w:rPr>
+                <w:rFonts w:ascii="Cambria Math" w:eastAsiaTheme="minorEastAsia" w:hAnsi="Cambria Math"/>
+              </w:rPr>
+              <m:t>f</m:t>
+            </m:r>
+          </m:e>
+          <m:sub>
+            <m:r>
+              <w:rPr>
+                <w:rFonts w:ascii="Cambria Math" w:eastAsiaTheme="minorEastAsia" w:hAnsi="Cambria Math"/>
+              </w:rPr>
+              <m:t>i</m:t>
+            </m:r>
+          </m:sub>
+        </m:sSub>
+      </m:oMath>
+    </w:p>
+    <w:p>
+      <w:pPr>
+        <w:rPr>
+          <w:rFonts w:eastAsiaTheme="minorEastAsia"/>
+          <w:iCs/>
+        </w:rPr>
+      </w:pPr>
+      <w:r>
+        <w:rPr>
+          <w:rFonts w:eastAsiaTheme="minorEastAsia"/>
+          <w:iCs/>
+        </w:rPr>
+        <w:t>5.4</w:t>
+      </w:r>
+      <w:r>
+        <w:rPr>
+          <w:rFonts w:eastAsiaTheme="minorEastAsia"/>
+          <w:iCs/>
+          <w:lang w:val="en-US"/>
+        </w:rPr>
+        <w:t>.</w:t>
+      </w:r>
+      <w:r>
+        <w:rPr>
+          <w:rFonts w:eastAsiaTheme="minorEastAsia"/>
+          <w:iCs/>
+        </w:rPr>
+        <w:t xml:space="preserve"> </w:t>
+      </w:r>
+      <w:r>
+        <w:rPr>
+          <w:rFonts w:eastAsiaTheme="minorEastAsia"/>
+          <w:iCs/>
+        </w:rPr>
+        <w:t>Вычисление скалярного произведения векторов:</w:t>
+      </w:r>
+    </w:p>
+    <w:p>
+      <w:pPr>
+        <w:rPr>
+          <w:rFonts w:eastAsiaTheme="minorEastAsia"/>
+          <w:i/>
+          <w:iCs/>
+          <w:lang w:val="en-US"/>
+        </w:rPr>
+      </w:pPr>
+      <m:oMathPara>
+        <m:oMath>
+          <m:sSub>
+            <m:sSubPr>
+              <m:ctrlPr>
+                <w:rPr>
+                  <w:rFonts w:ascii="Cambria Math" w:eastAsiaTheme="minorEastAsia" w:hAnsi="Cambria Math"/>
+                  <w:i/>
+                  <w:iCs/>
+                </w:rPr>
+              </m:ctrlPr>
+            </m:sSubPr>
+            <m:e>
+              <m:r>
+                <w:rPr>
+                  <w:rFonts w:ascii="Cambria Math" w:eastAsiaTheme="minorEastAsia" w:hAnsi="Cambria Math"/>
+                </w:rPr>
+                <m:t>W</m:t>
+              </m:r>
+            </m:e>
+            <m:sub>
+              <m:r>
+                <w:rPr>
+                  <w:rFonts w:ascii="Cambria Math" w:eastAsiaTheme="minorEastAsia" w:hAnsi="Cambria Math"/>
+                </w:rPr>
+                <m:t>iскал</m:t>
+              </m:r>
+            </m:sub>
+          </m:sSub>
+          <m:r>
+            <w:rPr>
+              <w:rFonts w:ascii="Cambria Math" w:eastAsiaTheme="minorEastAsia" w:hAnsi="Cambria Math"/>
+            </w:rPr>
+            <m:t>=</m:t>
+          </m:r>
+          <m:sSub>
+            <m:sSubPr>
+              <m:ctrlPr>
+                <w:rPr>
+                  <w:rFonts w:ascii="Cambria Math" w:eastAsiaTheme="minorEastAsia" w:hAnsi="Cambria Math"/>
+                  <w:i/>
+                  <w:iCs/>
+                  <w:lang w:val="en-US"/>
+                </w:rPr>
+              </m:ctrlPr>
+            </m:sSubPr>
+            <m:e>
+              <m:r>
+                <w:rPr>
+                  <w:rFonts w:ascii="Cambria Math" w:eastAsiaTheme="minorEastAsia" w:hAnsi="Cambria Math"/>
+                  <w:lang w:val="en-US"/>
+                </w:rPr>
+                <m:t>W</m:t>
+              </m:r>
+            </m:e>
+            <m:sub>
+              <m:r>
+                <w:rPr>
+                  <w:rFonts w:ascii="Cambria Math" w:eastAsiaTheme="minorEastAsia" w:hAnsi="Cambria Math"/>
+                  <w:lang w:val="en-US"/>
+                </w:rPr>
+                <m:t>i</m:t>
+              </m:r>
+            </m:sub>
+          </m:sSub>
+          <m:sSub>
+            <m:sSubPr>
+              <m:ctrlPr>
+                <w:rPr>
+                  <w:rFonts w:ascii="Cambria Math" w:eastAsiaTheme="minorEastAsia" w:hAnsi="Cambria Math"/>
+                  <w:i/>
+                  <w:iCs/>
+                  <w:lang w:val="en-US"/>
+                </w:rPr>
+              </m:ctrlPr>
+            </m:sSubPr>
+            <m:e>
+              <m:r>
+                <w:rPr>
+                  <w:rFonts w:ascii="Cambria Math" w:eastAsiaTheme="minorEastAsia" w:hAnsi="Cambria Math"/>
+                  <w:lang w:val="en-US"/>
+                </w:rPr>
+                <m:t>N</m:t>
+              </m:r>
+            </m:e>
+            <m:sub>
+              <m:r>
+                <w:rPr>
+                  <w:rFonts w:ascii="Cambria Math" w:eastAsiaTheme="minorEastAsia" w:hAnsi="Cambria Math"/>
+                </w:rPr>
+                <m:t>в</m:t>
+              </m:r>
+              <m:r>
+                <w:rPr>
+                  <w:rFonts w:ascii="Cambria Math" w:eastAsiaTheme="minorEastAsia" w:hAnsi="Cambria Math"/>
+                  <w:lang w:val="en-US"/>
+                </w:rPr>
+                <m:t>i</m:t>
+              </m:r>
+            </m:sub>
+          </m:sSub>
+        </m:oMath>
+      </m:oMathPara>
+    </w:p>
+    <w:p>
+      <w:pPr>
+        <w:rPr>
+          <w:rFonts w:eastAsiaTheme="minorEastAsia"/>
+          <w:lang w:val="en-US"/>
+        </w:rPr>
+      </w:pPr>
+      <w:r>
+        <w:rPr>
+          <w:rFonts w:eastAsiaTheme="minorEastAsia"/>
+        </w:rPr>
+        <w:t>5.5.</w:t>
+      </w:r>
+      <w:r>
+        <w:rPr>
+          <w:rFonts w:eastAsiaTheme="minorEastAsia"/>
+        </w:rPr>
+        <w:t xml:space="preserve"> </w:t>
+      </w:r>
+      <w:r>
+        <w:rPr>
+          <w:rFonts w:eastAsiaTheme="minorEastAsia"/>
+        </w:rPr>
+        <w:t>Вычисление скалярного произведения векторов</w:t>
+      </w:r>
+      <w:r>
+        <w:rPr>
+          <w:rFonts w:eastAsiaTheme="minorEastAsia"/>
+          <w:lang w:val="en-US"/>
+        </w:rPr>
+        <w:t>:</w:t>
+      </w:r>
+    </w:p>
+    <w:p>
+      <w:pPr>
+        <w:rPr>
+          <w:rFonts w:eastAsiaTheme="minorEastAsia"/>
+          <w:i/>
+          <w:lang w:val="en-US"/>
+        </w:rPr>
+      </w:pPr>
+      <m:oMathPara>
+        <m:oMath>
+          <m:sSub>
+            <m:sSubPr>
+              <m:ctrlPr>
+                <w:rPr>
+                  <w:rFonts w:ascii="Cambria Math" w:eastAsiaTheme="minorEastAsia" w:hAnsi="Cambria Math"/>
+                  <w:i/>
+                </w:rPr>
+              </m:ctrlPr>
+            </m:sSubPr>
+            <m:e>
+              <m:r>
+                <w:rPr>
+                  <w:rFonts w:ascii="Cambria Math" w:eastAsiaTheme="minorEastAsia" w:hAnsi="Cambria Math"/>
+                </w:rPr>
+                <m:t>D</m:t>
+              </m:r>
+            </m:e>
+            <m:sub>
+              <m:r>
+                <w:rPr>
+                  <w:rFonts w:ascii="Cambria Math" w:eastAsiaTheme="minorEastAsia" w:hAnsi="Cambria Math"/>
+                </w:rPr>
+                <m:t>скал</m:t>
+              </m:r>
+            </m:sub>
+          </m:sSub>
+          <m:r>
+            <w:rPr>
+              <w:rFonts w:ascii="Cambria Math" w:eastAsiaTheme="minorEastAsia" w:hAnsi="Cambria Math"/>
+            </w:rPr>
+            <m:t>=D</m:t>
+          </m:r>
+          <m:sSub>
+            <m:sSubPr>
+              <m:ctrlPr>
+                <w:rPr>
+                  <w:rFonts w:ascii="Cambria Math" w:eastAsiaTheme="minorEastAsia" w:hAnsi="Cambria Math"/>
+                  <w:i/>
+                  <w:lang w:val="en-US"/>
+                </w:rPr>
+              </m:ctrlPr>
+            </m:sSubPr>
+            <m:e>
+              <m:r>
+                <w:rPr>
+                  <w:rFonts w:ascii="Cambria Math" w:eastAsiaTheme="minorEastAsia" w:hAnsi="Cambria Math"/>
+                  <w:lang w:val="en-US"/>
+                </w:rPr>
+                <m:t>N</m:t>
+              </m:r>
+            </m:e>
+            <m:sub>
+              <m:r>
+                <w:rPr>
+                  <w:rFonts w:ascii="Cambria Math" w:eastAsiaTheme="minorEastAsia" w:hAnsi="Cambria Math"/>
+                  <w:lang w:val="en-US"/>
+                </w:rPr>
+                <m:t>вi</m:t>
+              </m:r>
+            </m:sub>
+          </m:sSub>
+          <m:r>
+            <w:rPr>
+              <w:rFonts w:ascii="Cambria Math" w:eastAsiaTheme="minorEastAsia" w:hAnsi="Cambria Math"/>
+              <w:lang w:val="en-US"/>
+            </w:rPr>
+            <m:t xml:space="preserve"> </m:t>
+          </m:r>
+        </m:oMath>
+      </m:oMathPara>
+    </w:p>
+    <w:p>
+      <w:pPr>
+        <w:rPr>
+          <w:rFonts w:eastAsiaTheme="minorEastAsia"/>
+          <w:iCs/>
+        </w:rPr>
+      </w:pPr>
+      <w:r>
+        <w:rPr>
+          <w:rFonts w:eastAsiaTheme="minorEastAsia"/>
+          <w:iCs/>
+        </w:rPr>
+        <w:t xml:space="preserve">5.6. </w:t>
+      </w:r>
+      <w:r>
+        <w:rPr>
+          <w:rFonts w:eastAsiaTheme="minorEastAsia"/>
+          <w:iCs/>
+        </w:rPr>
+        <w:t xml:space="preserve">Проверка на равенство нулю скалярного произведения </w:t>
+      </w:r>
+      <m:oMath>
+        <m:sSub>
+          <m:sSubPr>
+            <m:ctrlPr>
+              <w:rPr>
+                <w:rFonts w:ascii="Cambria Math" w:eastAsiaTheme="minorEastAsia" w:hAnsi="Cambria Math"/>
+                <w:i/>
+                <w:iCs/>
+              </w:rPr>
+            </m:ctrlPr>
+          </m:sSubPr>
+          <m:e>
+            <m:r>
+              <w:rPr>
+                <w:rFonts w:ascii="Cambria Math" w:eastAsiaTheme="minorEastAsia" w:hAnsi="Cambria Math"/>
+              </w:rPr>
+              <m:t>D</m:t>
+            </m:r>
+          </m:e>
+          <m:sub>
+            <m:r>
+              <w:rPr>
+                <w:rFonts w:ascii="Cambria Math" w:eastAsiaTheme="minorEastAsia" w:hAnsi="Cambria Math"/>
+              </w:rPr>
+              <m:t>скал</m:t>
+            </m:r>
+          </m:sub>
+        </m:sSub>
+      </m:oMath>
+      <w:r>
+        <w:rPr>
+          <w:rFonts w:eastAsiaTheme="minorEastAsia"/>
+          <w:iCs/>
+        </w:rPr>
+        <w:t xml:space="preserve"> (вырождение отрезка в точку или его параллельность стороне отсекателя).</w:t>
+      </w:r>
+    </w:p>
+    <w:p>
+      <w:pPr>
+        <w:rPr>
+          <w:rFonts w:eastAsiaTheme="minorEastAsia"/>
+          <w:iCs/>
+        </w:rPr>
+      </w:pPr>
+      <w:r>
+        <w:rPr>
+          <w:rFonts w:eastAsiaTheme="minorEastAsia"/>
+          <w:iCs/>
+        </w:rPr>
+        <w:t xml:space="preserve">Если </w:t>
+      </w:r>
+      <m:oMath>
+        <m:sSub>
+          <m:sSubPr>
+            <m:ctrlPr>
+              <w:rPr>
+                <w:rFonts w:ascii="Cambria Math" w:eastAsiaTheme="minorEastAsia" w:hAnsi="Cambria Math"/>
+                <w:i/>
+                <w:iCs/>
+              </w:rPr>
+            </m:ctrlPr>
+          </m:sSubPr>
+          <m:e>
+            <m:r>
+              <w:rPr>
+                <w:rFonts w:ascii="Cambria Math" w:eastAsiaTheme="minorEastAsia" w:hAnsi="Cambria Math"/>
+              </w:rPr>
+              <m:t>D</m:t>
+            </m:r>
+          </m:e>
+          <m:sub>
+            <m:r>
+              <w:rPr>
+                <w:rFonts w:ascii="Cambria Math" w:eastAsiaTheme="minorEastAsia" w:hAnsi="Cambria Math"/>
+              </w:rPr>
+              <m:t>скал</m:t>
+            </m:r>
+          </m:sub>
+        </m:sSub>
+        <m:r>
+          <w:rPr>
+            <w:rFonts w:ascii="Cambria Math" w:eastAsiaTheme="minorEastAsia" w:hAnsi="Cambria Math"/>
+          </w:rPr>
+          <m:t>=0</m:t>
+        </m:r>
+      </m:oMath>
+      <w:r>
+        <w:rPr>
+          <w:rFonts w:eastAsiaTheme="minorEastAsia"/>
+          <w:iCs/>
+        </w:rPr>
+        <w:t>, тогда переход к пункту 5.9.</w:t>
+      </w:r>
+    </w:p>
+    <w:p>
+      <w:pPr>
+        <w:rPr>
+          <w:rFonts w:eastAsiaTheme="minorEastAsia"/>
+          <w:iCs/>
+        </w:rPr>
+      </w:pPr>
+      <w:r>
+        <w:rPr>
+          <w:rFonts w:eastAsiaTheme="minorEastAsia"/>
+          <w:iCs/>
+        </w:rPr>
+        <w:t xml:space="preserve">5.7. Вычисление параметра </w:t>
+      </w:r>
+      <m:oMath>
+        <m:r>
+          <w:rPr>
+            <w:rFonts w:ascii="Cambria Math" w:eastAsiaTheme="minorEastAsia" w:hAnsi="Cambria Math"/>
+            <w:lang w:val="en-US"/>
+          </w:rPr>
+          <m:t>t</m:t>
+        </m:r>
+      </m:oMath>
+      <w:r>
+        <w:rPr>
+          <w:rFonts w:eastAsiaTheme="minorEastAsia"/>
+          <w:iCs/>
+        </w:rPr>
+        <w:t>:</w:t>
+      </w:r>
+    </w:p>
+    <w:p>
+      <w:pPr>
+        <w:rPr>
+          <w:rFonts w:eastAsiaTheme="minorEastAsia"/>
+          <w:i/>
+          <w:iCs/>
+        </w:rPr>
+      </w:pPr>
+      <m:oMathPara>
+        <m:oMath>
+          <m:r>
+            <w:rPr>
+              <w:rFonts w:ascii="Cambria Math" w:eastAsiaTheme="minorEastAsia" w:hAnsi="Cambria Math"/>
+            </w:rPr>
+            <m:t>t=-</m:t>
+          </m:r>
+          <m:f>
+            <m:fPr>
+              <m:ctrlPr>
+                <w:rPr>
+                  <w:rFonts w:ascii="Cambria Math" w:eastAsiaTheme="minorEastAsia" w:hAnsi="Cambria Math"/>
+                  <w:i/>
+                  <w:iCs/>
+                </w:rPr>
+              </m:ctrlPr>
+            </m:fPr>
+            <m:num>
+              <m:sSub>
+                <m:sSubPr>
+                  <m:ctrlPr>
+                    <w:rPr>
+                      <w:rFonts w:ascii="Cambria Math" w:eastAsiaTheme="minorEastAsia" w:hAnsi="Cambria Math"/>
+                      <w:i/>
+                      <w:iCs/>
+                    </w:rPr>
+                  </m:ctrlPr>
+                </m:sSubPr>
+                <m:e>
+                  <m:r>
+                    <w:rPr>
+                      <w:rFonts w:ascii="Cambria Math" w:eastAsiaTheme="minorEastAsia" w:hAnsi="Cambria Math"/>
+                    </w:rPr>
+                    <m:t>W</m:t>
+                  </m:r>
+                </m:e>
+                <m:sub>
+                  <m:r>
+                    <w:rPr>
+                      <w:rFonts w:ascii="Cambria Math" w:eastAsiaTheme="minorEastAsia" w:hAnsi="Cambria Math"/>
+                    </w:rPr>
+                    <m:t>ск</m:t>
+                  </m:r>
+                  <m:r>
+                    <w:rPr>
+                      <w:rFonts w:ascii="Cambria Math" w:eastAsiaTheme="minorEastAsia" w:hAnsi="Cambria Math"/>
+                      <w:lang w:val="en-US"/>
+                    </w:rPr>
+                    <m:t>i</m:t>
+                  </m:r>
+                </m:sub>
+              </m:sSub>
+            </m:num>
+            <m:den>
+              <m:sSub>
+                <m:sSubPr>
+                  <m:ctrlPr>
+                    <w:rPr>
+                      <w:rFonts w:ascii="Cambria Math" w:eastAsiaTheme="minorEastAsia" w:hAnsi="Cambria Math"/>
+                      <w:i/>
+                      <w:iCs/>
+                      <w:lang w:val="en-US"/>
+                    </w:rPr>
+                  </m:ctrlPr>
+                </m:sSubPr>
+                <m:e>
+                  <m:r>
+                    <w:rPr>
+                      <w:rFonts w:ascii="Cambria Math" w:eastAsiaTheme="minorEastAsia" w:hAnsi="Cambria Math"/>
+                      <w:lang w:val="en-US"/>
+                    </w:rPr>
+                    <m:t>D</m:t>
+                  </m:r>
+                </m:e>
+                <m:sub>
+                  <m:r>
+                    <w:rPr>
+                      <w:rFonts w:ascii="Cambria Math" w:eastAsiaTheme="minorEastAsia" w:hAnsi="Cambria Math"/>
+                    </w:rPr>
+                    <m:t>ск</m:t>
+                  </m:r>
+                </m:sub>
+              </m:sSub>
+            </m:den>
+          </m:f>
+        </m:oMath>
+      </m:oMathPara>
+    </w:p>
+    <w:p>
+      <w:pPr>
+        <w:rPr>
+          <w:rFonts w:eastAsiaTheme="minorEastAsia"/>
+        </w:rPr>
+      </w:pPr>
+      <w:r>
+        <w:rPr>
+          <w:rFonts w:eastAsiaTheme="minorEastAsia"/>
+        </w:rPr>
+        <w:lastRenderedPageBreak/>
+        <w:t>5.8. Определение верхнего и нижнего пределов параметра</w:t>
+      </w:r>
+      <w:r>
+        <w:rPr>
+          <w:rFonts w:eastAsiaTheme="minorEastAsia"/>
+        </w:rPr>
+        <w:t xml:space="preserve"> </w:t>
+      </w:r>
+      <m:oMath>
+        <m:r>
+          <w:rPr>
+            <w:rFonts w:ascii="Cambria Math" w:eastAsiaTheme="minorEastAsia" w:hAnsi="Cambria Math"/>
+            <w:lang w:val="en-US"/>
+          </w:rPr>
+          <m:t>t</m:t>
+        </m:r>
+      </m:oMath>
+      <w:r>
+        <w:rPr>
+          <w:rFonts w:eastAsiaTheme="minorEastAsia"/>
+        </w:rPr>
+        <w:t>:</w:t>
+      </w:r>
+    </w:p>
+    <w:p>
+      <w:pPr>
+        <w:rPr>
+          <w:rFonts w:eastAsiaTheme="minorEastAsia"/>
+        </w:rPr>
+      </w:pPr>
+      <w:r>
+        <w:rPr>
+          <w:rFonts w:eastAsiaTheme="minorEastAsia"/>
+        </w:rPr>
+        <w:t xml:space="preserve">5.8.1. </w:t>
+      </w:r>
+      <w:r>
+        <w:rPr>
+          <w:rFonts w:eastAsiaTheme="minorEastAsia"/>
+        </w:rPr>
+        <w:t xml:space="preserve">Поиск нижней границы параметра </w:t>
+      </w:r>
+      <m:oMath>
+        <m:r>
+          <w:rPr>
+            <w:rFonts w:ascii="Cambria Math" w:eastAsiaTheme="minorEastAsia" w:hAnsi="Cambria Math"/>
+            <w:lang w:val="en-US"/>
+          </w:rPr>
+          <m:t>t</m:t>
+        </m:r>
+      </m:oMath>
+      <w:r>
+        <w:rPr>
+          <w:rFonts w:eastAsiaTheme="minorEastAsia"/>
+        </w:rPr>
+        <w:t xml:space="preserve">, </w:t>
+      </w:r>
+      <w:r>
+        <w:rPr>
+          <w:rFonts w:eastAsiaTheme="minorEastAsia"/>
+        </w:rPr>
+        <w:t xml:space="preserve">если </w:t>
+      </w:r>
+      <m:oMath>
+        <m:sSub>
+          <m:sSubPr>
+            <m:ctrlPr>
+              <w:rPr>
+                <w:rFonts w:ascii="Cambria Math" w:eastAsiaTheme="minorEastAsia" w:hAnsi="Cambria Math"/>
+                <w:i/>
+              </w:rPr>
+            </m:ctrlPr>
+          </m:sSubPr>
+          <m:e>
+            <m:r>
+              <w:rPr>
+                <w:rFonts w:ascii="Cambria Math" w:eastAsiaTheme="minorEastAsia" w:hAnsi="Cambria Math"/>
+              </w:rPr>
+              <m:t>D</m:t>
+            </m:r>
+          </m:e>
+          <m:sub>
+            <m:r>
+              <w:rPr>
+                <w:rFonts w:ascii="Cambria Math" w:eastAsiaTheme="minorEastAsia" w:hAnsi="Cambria Math"/>
+              </w:rPr>
+              <m:t>ск</m:t>
+            </m:r>
+          </m:sub>
+        </m:sSub>
+        <m:r>
+          <w:rPr>
+            <w:rFonts w:ascii="Cambria Math" w:eastAsiaTheme="minorEastAsia" w:hAnsi="Cambria Math"/>
+          </w:rPr>
+          <m:t>&gt;0</m:t>
+        </m:r>
+      </m:oMath>
+      <w:r>
+        <w:rPr>
+          <w:rFonts w:eastAsiaTheme="minorEastAsia"/>
+        </w:rPr>
+        <w:t>:</w:t>
+      </w:r>
+    </w:p>
+    <w:p>
+      <w:pPr>
+        <w:rPr>
+          <w:rFonts w:eastAsiaTheme="minorEastAsia"/>
+        </w:rPr>
+      </w:pPr>
+      <w:r>
+        <w:rPr>
+          <w:rFonts w:eastAsiaTheme="minorEastAsia"/>
+        </w:rPr>
+        <w:t xml:space="preserve">Если </w:t>
+      </w:r>
+      <m:oMath>
+        <m:r>
+          <w:rPr>
+            <w:rFonts w:ascii="Cambria Math" w:eastAsiaTheme="minorEastAsia" w:hAnsi="Cambria Math"/>
+          </w:rPr>
+          <m:t>t&gt;1</m:t>
+        </m:r>
+      </m:oMath>
+      <w:r>
+        <w:rPr>
+          <w:rFonts w:eastAsiaTheme="minorEastAsia"/>
+        </w:rPr>
+        <w:t xml:space="preserve">, </w:t>
+      </w:r>
+      <w:r>
+        <w:rPr>
+          <w:rFonts w:eastAsiaTheme="minorEastAsia"/>
+        </w:rPr>
+        <w:t xml:space="preserve">то переход к пункту 7 (отрезок невидим, так как нижний предел параметра </w:t>
+      </w:r>
+      <m:oMath>
+        <m:r>
+          <w:rPr>
+            <w:rFonts w:ascii="Cambria Math" w:eastAsiaTheme="minorEastAsia" w:hAnsi="Cambria Math"/>
+            <w:lang w:val="en-US"/>
+          </w:rPr>
+          <m:t>t</m:t>
+        </m:r>
+      </m:oMath>
+      <w:r>
+        <w:rPr>
+          <w:rFonts w:eastAsiaTheme="minorEastAsia"/>
+        </w:rPr>
+        <w:t xml:space="preserve">, превышает единицу и пересечение с отсекателем имеет место для самого отрезка, а для его продолжения за вершину </w:t>
+      </w:r>
+      <m:oMath>
+        <m:sSub>
+          <m:sSubPr>
+            <m:ctrlPr>
+              <w:rPr>
+                <w:rFonts w:ascii="Cambria Math" w:eastAsiaTheme="minorEastAsia" w:hAnsi="Cambria Math"/>
+                <w:i/>
+              </w:rPr>
+            </m:ctrlPr>
+          </m:sSubPr>
+          <m:e>
+            <m:r>
+              <w:rPr>
+                <w:rFonts w:ascii="Cambria Math" w:eastAsiaTheme="minorEastAsia" w:hAnsi="Cambria Math"/>
+              </w:rPr>
+              <m:t>P</m:t>
+            </m:r>
+          </m:e>
+          <m:sub>
+            <m:r>
+              <w:rPr>
+                <w:rFonts w:ascii="Cambria Math" w:eastAsiaTheme="minorEastAsia" w:hAnsi="Cambria Math"/>
+              </w:rPr>
+              <m:t>2</m:t>
+            </m:r>
+          </m:sub>
+        </m:sSub>
+      </m:oMath>
+      <w:r>
+        <w:rPr>
+          <w:rFonts w:eastAsiaTheme="minorEastAsia"/>
+        </w:rPr>
+        <w:t>).</w:t>
+      </w:r>
+    </w:p>
+    <w:p>
+      <w:pPr>
+        <w:rPr>
+          <w:rFonts w:eastAsiaTheme="minorEastAsia"/>
+        </w:rPr>
+      </w:pPr>
+      <w:r>
+        <w:rPr>
+          <w:rFonts w:eastAsiaTheme="minorEastAsia"/>
+        </w:rPr>
+        <w:t xml:space="preserve">Если </w:t>
+      </w:r>
+      <m:oMath>
+        <m:r>
+          <w:rPr>
+            <w:rFonts w:ascii="Cambria Math" w:eastAsiaTheme="minorEastAsia" w:hAnsi="Cambria Math"/>
+          </w:rPr>
+          <m:t>t≤1</m:t>
+        </m:r>
+      </m:oMath>
+      <w:r>
+        <w:rPr>
+          <w:rFonts w:eastAsiaTheme="minorEastAsia"/>
+        </w:rPr>
+        <w:t xml:space="preserve">, </w:t>
+      </w:r>
+      <w:r>
+        <w:rPr>
+          <w:rFonts w:eastAsiaTheme="minorEastAsia"/>
+        </w:rPr>
+        <w:t xml:space="preserve">то </w:t>
+      </w:r>
+      <m:oMath>
+        <m:sSub>
+          <m:sSubPr>
+            <m:ctrlPr>
+              <w:rPr>
+                <w:rFonts w:ascii="Cambria Math" w:eastAsiaTheme="minorEastAsia" w:hAnsi="Cambria Math"/>
+                <w:i/>
+              </w:rPr>
+            </m:ctrlPr>
+          </m:sSubPr>
+          <m:e>
+            <m:r>
+              <w:rPr>
+                <w:rFonts w:ascii="Cambria Math" w:eastAsiaTheme="minorEastAsia" w:hAnsi="Cambria Math"/>
+              </w:rPr>
+              <m:t>t</m:t>
+            </m:r>
+          </m:e>
+          <m:sub>
+            <m:r>
+              <w:rPr>
+                <w:rFonts w:ascii="Cambria Math" w:eastAsiaTheme="minorEastAsia" w:hAnsi="Cambria Math"/>
+              </w:rPr>
+              <m:t>н</m:t>
+            </m:r>
+          </m:sub>
+        </m:sSub>
+        <m:r>
+          <w:rPr>
+            <w:rFonts w:ascii="Cambria Math" w:eastAsiaTheme="minorEastAsia" w:hAnsi="Cambria Math"/>
+          </w:rPr>
+          <m:t>=</m:t>
+        </m:r>
+        <m:r>
+          <m:rPr>
+            <m:sty m:val="p"/>
+          </m:rPr>
+          <w:rPr>
+            <w:rFonts w:ascii="Cambria Math" w:eastAsiaTheme="minorEastAsia" w:hAnsi="Cambria Math"/>
+            <w:lang w:val="en-US"/>
+          </w:rPr>
+          <m:t>max</m:t>
+        </m:r>
+        <m:r>
+          <m:rPr>
+            <m:sty m:val="p"/>
+          </m:rPr>
+          <w:rPr>
+            <w:rFonts w:ascii="Cambria Math" w:eastAsiaTheme="minorEastAsia" w:hAnsi="Cambria Math"/>
+          </w:rPr>
+          <m:t>⁡</m:t>
+        </m:r>
+        <m:r>
+          <w:rPr>
+            <w:rFonts w:ascii="Cambria Math" w:eastAsiaTheme="minorEastAsia" w:hAnsi="Cambria Math"/>
+          </w:rPr>
+          <m:t>(</m:t>
+        </m:r>
+        <m:r>
+          <w:rPr>
+            <w:rFonts w:ascii="Cambria Math" w:eastAsiaTheme="minorEastAsia" w:hAnsi="Cambria Math"/>
+            <w:lang w:val="en-US"/>
+          </w:rPr>
+          <m:t>t</m:t>
+        </m:r>
+        <m:r>
+          <w:rPr>
+            <w:rFonts w:ascii="Cambria Math" w:eastAsiaTheme="minorEastAsia" w:hAnsi="Cambria Math"/>
+          </w:rPr>
+          <m:t xml:space="preserve">, </m:t>
+        </m:r>
+        <m:sSub>
+          <m:sSubPr>
+            <m:ctrlPr>
+              <w:rPr>
+                <w:rFonts w:ascii="Cambria Math" w:eastAsiaTheme="minorEastAsia" w:hAnsi="Cambria Math"/>
+                <w:i/>
+                <w:lang w:val="en-US"/>
+              </w:rPr>
+            </m:ctrlPr>
+          </m:sSubPr>
+          <m:e>
+            <m:r>
+              <w:rPr>
+                <w:rFonts w:ascii="Cambria Math" w:eastAsiaTheme="minorEastAsia" w:hAnsi="Cambria Math"/>
+                <w:lang w:val="en-US"/>
+              </w:rPr>
+              <m:t>t</m:t>
+            </m:r>
+          </m:e>
+          <m:sub>
+            <m:r>
+              <w:rPr>
+                <w:rFonts w:ascii="Cambria Math" w:eastAsiaTheme="minorEastAsia" w:hAnsi="Cambria Math"/>
+              </w:rPr>
+              <m:t>н</m:t>
+            </m:r>
+          </m:sub>
+        </m:sSub>
+        <m:r>
+          <w:rPr>
+            <w:rFonts w:ascii="Cambria Math" w:eastAsiaTheme="minorEastAsia" w:hAnsi="Cambria Math"/>
+          </w:rPr>
+          <m:t>)</m:t>
+        </m:r>
+      </m:oMath>
+      <w:r>
+        <w:rPr>
+          <w:rFonts w:eastAsiaTheme="minorEastAsia"/>
+        </w:rPr>
+        <w:t xml:space="preserve"> (выбор максимального значения из текущего значения параметра </w:t>
+      </w:r>
+      <m:oMath>
+        <m:r>
+          <w:rPr>
+            <w:rFonts w:ascii="Cambria Math" w:eastAsiaTheme="minorEastAsia" w:hAnsi="Cambria Math"/>
+          </w:rPr>
+          <m:t>t</m:t>
+        </m:r>
+      </m:oMath>
+      <w:r>
+        <w:rPr>
+          <w:rFonts w:eastAsiaTheme="minorEastAsia"/>
+        </w:rPr>
+        <w:t xml:space="preserve"> и ранее вычисленного значения нижней границы параметра)</w:t>
+      </w:r>
+      <w:r>
+        <w:rPr>
+          <w:rFonts w:eastAsiaTheme="minorEastAsia"/>
+        </w:rPr>
+        <w:t>.</w:t>
+      </w:r>
+    </w:p>
+    <w:p>
+      <w:pPr>
+        <w:rPr>
+          <w:rFonts w:eastAsiaTheme="minorEastAsia"/>
+        </w:rPr>
+      </w:pPr>
+      <w:r>
+        <w:rPr>
+          <w:rFonts w:eastAsiaTheme="minorEastAsia"/>
+        </w:rPr>
+        <w:t xml:space="preserve">1.8.2. Поиск верхней границы параметра </w:t>
+      </w:r>
+      <m:oMath>
+        <m:r>
+          <w:rPr>
+            <w:rFonts w:ascii="Cambria Math" w:eastAsiaTheme="minorEastAsia" w:hAnsi="Cambria Math"/>
+          </w:rPr>
+          <m:t>t</m:t>
+        </m:r>
+      </m:oMath>
+      <w:r>
+        <w:rPr>
+          <w:rFonts w:eastAsiaTheme="minorEastAsia"/>
+        </w:rPr>
+        <w:t xml:space="preserve">, </w:t>
+      </w:r>
+      <w:r>
+        <w:rPr>
+          <w:rFonts w:eastAsiaTheme="minorEastAsia"/>
+        </w:rPr>
+        <w:t xml:space="preserve">если </w:t>
+      </w:r>
+      <m:oMath>
+        <m:sSub>
+          <m:sSubPr>
+            <m:ctrlPr>
+              <w:rPr>
+                <w:rFonts w:ascii="Cambria Math" w:eastAsiaTheme="minorEastAsia" w:hAnsi="Cambria Math"/>
+                <w:i/>
+              </w:rPr>
+            </m:ctrlPr>
+          </m:sSubPr>
+          <m:e>
+            <m:r>
+              <w:rPr>
+                <w:rFonts w:ascii="Cambria Math" w:eastAsiaTheme="minorEastAsia" w:hAnsi="Cambria Math"/>
+              </w:rPr>
+              <m:t>D</m:t>
+            </m:r>
+          </m:e>
+          <m:sub>
+            <m:r>
+              <w:rPr>
+                <w:rFonts w:ascii="Cambria Math" w:eastAsiaTheme="minorEastAsia" w:hAnsi="Cambria Math"/>
+              </w:rPr>
+              <m:t>скал</m:t>
+            </m:r>
+          </m:sub>
+        </m:sSub>
+        <m:r>
+          <w:rPr>
+            <w:rFonts w:ascii="Cambria Math" w:eastAsiaTheme="minorEastAsia" w:hAnsi="Cambria Math"/>
+          </w:rPr>
+          <m:t>&lt;0</m:t>
+        </m:r>
+      </m:oMath>
+      <w:r>
+        <w:rPr>
+          <w:rFonts w:eastAsiaTheme="minorEastAsia"/>
+        </w:rPr>
+        <w:t>:</w:t>
+      </w:r>
+    </w:p>
+    <w:p>
+      <w:pPr>
+        <w:rPr>
+          <w:rFonts w:eastAsiaTheme="minorEastAsia"/>
+        </w:rPr>
+      </w:pPr>
+      <w:r>
+        <w:rPr>
+          <w:rFonts w:eastAsiaTheme="minorEastAsia"/>
+        </w:rPr>
+        <w:t xml:space="preserve">Если </w:t>
+      </w:r>
+      <m:oMath>
+        <m:r>
+          <w:rPr>
+            <w:rFonts w:ascii="Cambria Math" w:eastAsiaTheme="minorEastAsia" w:hAnsi="Cambria Math"/>
+          </w:rPr>
+          <m:t>t&lt;0</m:t>
+        </m:r>
+      </m:oMath>
+      <w:r>
+        <w:rPr>
+          <w:rFonts w:eastAsiaTheme="minorEastAsia"/>
+        </w:rPr>
+        <w:t xml:space="preserve">, то переход к пункту 7 (отрезок невидим, так как верхний предел </w:t>
+      </w:r>
+      <w:r>
+        <w:rPr>
+          <w:rFonts w:eastAsiaTheme="minorEastAsia"/>
+        </w:rPr>
+        <w:t>параметра</w:t>
+      </w:r>
+      <w:r>
+        <w:rPr>
+          <w:rFonts w:eastAsiaTheme="minorEastAsia"/>
+        </w:rPr>
+        <w:t xml:space="preserve"> </w:t>
+      </w:r>
+      <m:oMath>
+        <m:r>
+          <w:rPr>
+            <w:rFonts w:ascii="Cambria Math" w:eastAsiaTheme="minorEastAsia" w:hAnsi="Cambria Math"/>
+          </w:rPr>
+          <m:t>t</m:t>
+        </m:r>
+      </m:oMath>
+      <w:r>
+        <w:rPr>
+          <w:rFonts w:eastAsiaTheme="minorEastAsia"/>
+        </w:rPr>
+        <w:t xml:space="preserve"> </w:t>
+      </w:r>
+      <w:r>
+        <w:rPr>
+          <w:rFonts w:eastAsiaTheme="minorEastAsia"/>
+        </w:rPr>
+        <w:t xml:space="preserve">отрицателен и пересечение с отсекателем имеет место не для самого </w:t>
+      </w:r>
+      <w:r>
+        <w:rPr>
+          <w:rFonts w:eastAsiaTheme="minorEastAsia"/>
+        </w:rPr>
+        <w:t>отрезка</w:t>
+      </w:r>
+      <w:r>
+        <w:rPr>
+          <w:rFonts w:eastAsiaTheme="minorEastAsia"/>
+        </w:rPr>
+        <w:t>, а для его продолжения за вершину</w:t>
+      </w:r>
+      <w:r>
+        <w:rPr>
+          <w:rFonts w:eastAsiaTheme="minorEastAsia"/>
+        </w:rPr>
+        <w:t xml:space="preserve"> </w:t>
+      </w:r>
+      <m:oMath>
+        <m:sSub>
+          <m:sSubPr>
+            <m:ctrlPr>
+              <w:rPr>
+                <w:rFonts w:ascii="Cambria Math" w:eastAsiaTheme="minorEastAsia" w:hAnsi="Cambria Math"/>
+                <w:i/>
+              </w:rPr>
+            </m:ctrlPr>
+          </m:sSubPr>
+          <m:e>
+            <m:r>
+              <w:rPr>
+                <w:rFonts w:ascii="Cambria Math" w:eastAsiaTheme="minorEastAsia" w:hAnsi="Cambria Math"/>
+              </w:rPr>
+              <m:t>P</m:t>
+            </m:r>
+          </m:e>
+          <m:sub>
+            <m:r>
+              <w:rPr>
+                <w:rFonts w:ascii="Cambria Math" w:eastAsiaTheme="minorEastAsia" w:hAnsi="Cambria Math"/>
+              </w:rPr>
+              <m:t>1</m:t>
+            </m:r>
+          </m:sub>
+        </m:sSub>
+      </m:oMath>
+      <w:r>
+        <w:rPr>
+          <w:rFonts w:eastAsiaTheme="minorEastAsia"/>
+        </w:rPr>
+        <w:t>)</w:t>
+      </w:r>
+      <w:r>
+        <w:rPr>
+          <w:rFonts w:eastAsiaTheme="minorEastAsia"/>
+        </w:rPr>
+        <w:t>.</w:t>
+      </w:r>
+    </w:p>
+    <w:p>
+      <w:pPr>
+        <w:rPr>
+          <w:rFonts w:eastAsiaTheme="minorEastAsia"/>
+        </w:rPr>
+      </w:pPr>
+      <w:r>
+        <w:rPr>
+          <w:rFonts w:eastAsiaTheme="minorEastAsia"/>
+        </w:rPr>
+        <w:t xml:space="preserve">Если </w:t>
+      </w:r>
+      <m:oMath>
+        <m:r>
+          <w:rPr>
+            <w:rFonts w:ascii="Cambria Math" w:eastAsiaTheme="minorEastAsia" w:hAnsi="Cambria Math"/>
+          </w:rPr>
+          <m:t>t≥0</m:t>
+        </m:r>
+      </m:oMath>
+      <w:r>
+        <w:rPr>
+          <w:rFonts w:eastAsiaTheme="minorEastAsia"/>
+        </w:rPr>
+        <w:t xml:space="preserve">, </w:t>
+      </w:r>
+      <w:r>
+        <w:rPr>
+          <w:rFonts w:eastAsiaTheme="minorEastAsia"/>
+        </w:rPr>
+        <w:t xml:space="preserve">то </w:t>
+      </w:r>
+      <m:oMath>
+        <m:sSub>
+          <m:sSubPr>
+            <m:ctrlPr>
+              <w:rPr>
+                <w:rFonts w:ascii="Cambria Math" w:eastAsiaTheme="minorEastAsia" w:hAnsi="Cambria Math"/>
+                <w:i/>
+              </w:rPr>
+            </m:ctrlPr>
+          </m:sSubPr>
+          <m:e>
+            <m:r>
+              <w:rPr>
+                <w:rFonts w:ascii="Cambria Math" w:eastAsiaTheme="minorEastAsia" w:hAnsi="Cambria Math"/>
+              </w:rPr>
+              <m:t>t</m:t>
+            </m:r>
+          </m:e>
+          <m:sub>
+            <m:r>
+              <w:rPr>
+                <w:rFonts w:ascii="Cambria Math" w:eastAsiaTheme="minorEastAsia" w:hAnsi="Cambria Math"/>
+              </w:rPr>
+              <m:t>в</m:t>
+            </m:r>
+          </m:sub>
+        </m:sSub>
+        <m:r>
+          <w:rPr>
+            <w:rFonts w:ascii="Cambria Math" w:eastAsiaTheme="minorEastAsia" w:hAnsi="Cambria Math"/>
+          </w:rPr>
+          <m:t>=</m:t>
+        </m:r>
+        <m:r>
+          <m:rPr>
+            <m:sty m:val="p"/>
+          </m:rPr>
+          <w:rPr>
+            <w:rFonts w:ascii="Cambria Math" w:eastAsiaTheme="minorEastAsia" w:hAnsi="Cambria Math"/>
+            <w:lang w:val="en-US"/>
+          </w:rPr>
+          <m:t>min</m:t>
+        </m:r>
+        <m:r>
+          <m:rPr>
+            <m:sty m:val="p"/>
+          </m:rPr>
+          <w:rPr>
+            <w:rFonts w:ascii="Cambria Math" w:eastAsiaTheme="minorEastAsia" w:hAnsi="Cambria Math"/>
+          </w:rPr>
+          <m:t>⁡</m:t>
+        </m:r>
+        <m:r>
+          <w:rPr>
+            <w:rFonts w:ascii="Cambria Math" w:eastAsiaTheme="minorEastAsia" w:hAnsi="Cambria Math"/>
+          </w:rPr>
+          <m:t>(</m:t>
+        </m:r>
+        <m:r>
+          <w:rPr>
+            <w:rFonts w:ascii="Cambria Math" w:eastAsiaTheme="minorEastAsia" w:hAnsi="Cambria Math"/>
+            <w:lang w:val="en-US"/>
+          </w:rPr>
+          <m:t>t</m:t>
+        </m:r>
+        <m:r>
+          <w:rPr>
+            <w:rFonts w:ascii="Cambria Math" w:eastAsiaTheme="minorEastAsia" w:hAnsi="Cambria Math"/>
+          </w:rPr>
+          <m:t xml:space="preserve">, </m:t>
+        </m:r>
+        <m:sSub>
+          <m:sSubPr>
+            <m:ctrlPr>
+              <w:rPr>
+                <w:rFonts w:ascii="Cambria Math" w:eastAsiaTheme="minorEastAsia" w:hAnsi="Cambria Math"/>
+                <w:i/>
+                <w:lang w:val="en-US"/>
+              </w:rPr>
+            </m:ctrlPr>
+          </m:sSubPr>
+          <m:e>
+            <m:r>
+              <w:rPr>
+                <w:rFonts w:ascii="Cambria Math" w:eastAsiaTheme="minorEastAsia" w:hAnsi="Cambria Math"/>
+                <w:lang w:val="en-US"/>
+              </w:rPr>
+              <m:t>t</m:t>
+            </m:r>
+          </m:e>
+          <m:sub>
+            <m:r>
+              <w:rPr>
+                <w:rFonts w:ascii="Cambria Math" w:eastAsiaTheme="minorEastAsia" w:hAnsi="Cambria Math"/>
+              </w:rPr>
+              <m:t>в</m:t>
+            </m:r>
+          </m:sub>
+        </m:sSub>
+        <m:r>
+          <w:rPr>
+            <w:rFonts w:ascii="Cambria Math" w:eastAsiaTheme="minorEastAsia" w:hAnsi="Cambria Math"/>
+          </w:rPr>
+          <m:t>)</m:t>
+        </m:r>
+      </m:oMath>
+      <w:r>
+        <w:rPr>
+          <w:rFonts w:eastAsiaTheme="minorEastAsia"/>
+        </w:rPr>
+        <w:t xml:space="preserve"> </w:t>
+      </w:r>
+      <w:r>
+        <w:rPr>
+          <w:rFonts w:eastAsiaTheme="minorEastAsia"/>
+        </w:rPr>
+        <w:t xml:space="preserve">(выбор минимального значения из текущего значения параметра </w:t>
+      </w:r>
+      <m:oMath>
+        <m:r>
+          <w:rPr>
+            <w:rFonts w:ascii="Cambria Math" w:eastAsiaTheme="minorEastAsia" w:hAnsi="Cambria Math"/>
+          </w:rPr>
+          <m:t>t</m:t>
+        </m:r>
+      </m:oMath>
+      <w:r>
+        <w:rPr>
+          <w:rFonts w:eastAsiaTheme="minorEastAsia"/>
+        </w:rPr>
+        <w:t xml:space="preserve"> и раннее вычисленного значения верхней границы параметра).</w:t>
+      </w:r>
+    </w:p>
+    <w:p>
+      <w:pPr>
+        <w:rPr>
+          <w:rFonts w:eastAsiaTheme="minorEastAsia"/>
+        </w:rPr>
+      </w:pPr>
+      <w:r>
+        <w:rPr>
+          <w:rFonts w:eastAsiaTheme="minorEastAsia"/>
+        </w:rPr>
+        <w:t>5.9</w:t>
+      </w:r>
+    </w:p>
+    <w:p>
+      <w:pPr>
         <w:pStyle w:val="1"/>
       </w:pPr>
       <w:bookmarkStart w:id="4" w:name="_Toc41131401"/>
@@ -7561,7 +9457,6 @@
         <w:docPartUnique/>
       </w:docPartObj>
     </w:sdtPr>
-    <w:sdtEndPr/>
     <w:sdtContent>
       <w:p>
         <w:pPr>
@@ -9261,7 +11156,7 @@
 </file>
 
 <file path=customXml/itemProps1.xml><?xml version="1.0" encoding="utf-8"?>
-<ds:datastoreItem xmlns:ds="http://schemas.openxmlformats.org/officeDocument/2006/customXml" ds:itemID="{D26F1D85-7F93-42D5-ACFE-3968F11C7EDA}">
+<ds:datastoreItem xmlns:ds="http://schemas.openxmlformats.org/officeDocument/2006/customXml" ds:itemID="{F2F46D99-1A05-4087-A462-4B61C84301B1}">
   <ds:schemaRefs>
     <ds:schemaRef ds:uri="http://schemas.openxmlformats.org/officeDocument/2006/bibliography"/>
   </ds:schemaRefs>

</xml_diff>

<commit_message>
ADD: flock this shit i'm out
</commit_message>
<xml_diff>
--- a/lab_08/Якуба 8.docx
+++ b/lab_08/Якуба 8.docx
@@ -288,30 +288,14 @@
           <w:rFonts w:eastAsia="Calibri" w:cs="Times New Roman"/>
           <w:u w:val="single"/>
         </w:rPr>
-        <w:t xml:space="preserve">  </w:t>
-      </w:r>
-      <w:proofErr w:type="gramStart"/>
+        <w:t xml:space="preserve">     </w:t>
+      </w:r>
       <w:r>
         <w:rPr>
           <w:rFonts w:eastAsia="Calibri" w:cs="Times New Roman"/>
           <w:u w:val="single"/>
         </w:rPr>
-        <w:t xml:space="preserve">   </w:t>
-      </w:r>
-      <w:r>
-        <w:rPr>
-          <w:rFonts w:eastAsia="Calibri" w:cs="Times New Roman"/>
-          <w:u w:val="single"/>
-        </w:rPr>
-        <w:t>«</w:t>
-      </w:r>
-      <w:proofErr w:type="gramEnd"/>
-      <w:r>
-        <w:rPr>
-          <w:rFonts w:eastAsia="Calibri" w:cs="Times New Roman"/>
-          <w:u w:val="single"/>
-        </w:rPr>
-        <w:t>Информатика</w:t>
+        <w:t>«Информатика</w:t>
       </w:r>
       <w:r>
         <w:rPr>
@@ -6387,30 +6371,14 @@
           <w:i/>
           <w:iCs/>
         </w:rPr>
-        <w:t xml:space="preserve">(в рассмотренном мною случае отсутствуют </w:t>
-      </w:r>
-      <w:proofErr w:type="gramStart"/>
+        <w:t xml:space="preserve">(в рассмотренном мною случае отсутствуют параметры </w:t>
+      </w:r>
       <w:r>
         <w:rPr>
           <w:i/>
           <w:iCs/>
         </w:rPr>
-        <w:t xml:space="preserve">параметры </w:t>
-      </w:r>
-      <w:r>
-        <w:rPr>
-          <w:i/>
-          <w:iCs/>
-        </w:rPr>
-        <w:t>&gt;</w:t>
-      </w:r>
-      <w:proofErr w:type="gramEnd"/>
-      <w:r>
-        <w:rPr>
-          <w:i/>
-          <w:iCs/>
-        </w:rPr>
-        <w:t xml:space="preserve">=1 </w:t>
+        <w:t xml:space="preserve">&gt;=1 </w:t>
       </w:r>
       <w:r>
         <w:rPr>
@@ -8092,10 +8060,24 @@
     </w:p>
     <w:p>
       <w:r>
-        <w:t>Для того, чтобы многоугольник был выпуклым должно выполняться следующее условие:</w:t>
-      </w:r>
-    </w:p>
-    <w:p>
+        <w:t>Для того, чтобы многоугольник был выпуклым</w:t>
+      </w:r>
+      <w:r>
+        <w:t xml:space="preserve">, для сторон </w:t>
+      </w:r>
+      <w:r>
+        <w:t xml:space="preserve">этого многоугольника </w:t>
+      </w:r>
+      <w:r>
+        <w:t>должно выполняться следующее условие:</w:t>
+      </w:r>
+    </w:p>
+    <w:p>
+      <w:pPr>
+        <w:rPr>
+          <w:rFonts w:eastAsiaTheme="minorEastAsia"/>
+        </w:rPr>
+      </w:pPr>
       <m:oMathPara>
         <m:oMath>
           <m:sSub>
@@ -8212,10 +8194,306 @@
             <w:rPr>
               <w:rFonts w:ascii="Cambria Math" w:hAnsi="Cambria Math"/>
             </w:rPr>
-            <m:t>&gt;0</m:t>
+            <m:t>≥</m:t>
+          </m:r>
+          <m:r>
+            <w:rPr>
+              <w:rFonts w:ascii="Cambria Math" w:hAnsi="Cambria Math"/>
+            </w:rPr>
+            <m:t>0</m:t>
           </m:r>
         </m:oMath>
       </m:oMathPara>
+    </w:p>
+    <w:p>
+      <w:pPr>
+        <w:rPr>
+          <w:rFonts w:eastAsiaTheme="minorEastAsia"/>
+        </w:rPr>
+      </w:pPr>
+      <w:r>
+        <w:rPr>
+          <w:rFonts w:eastAsiaTheme="minorEastAsia"/>
+        </w:rPr>
+        <w:t>При этом векторы внутренних нормалей в этом случае ориентированы влево от направления обхода.</w:t>
+      </w:r>
+    </w:p>
+    <w:p>
+      <w:pPr>
+        <w:rPr>
+          <w:rFonts w:eastAsiaTheme="minorEastAsia"/>
+        </w:rPr>
+      </w:pPr>
+      <w:r>
+        <w:rPr>
+          <w:rFonts w:eastAsiaTheme="minorEastAsia"/>
+        </w:rPr>
+        <w:t xml:space="preserve">Если все </w:t>
+      </w:r>
+      <m:oMath>
+        <m:sSub>
+          <m:sSubPr>
+            <m:ctrlPr>
+              <w:rPr>
+                <w:rFonts w:ascii="Cambria Math" w:hAnsi="Cambria Math"/>
+                <w:i/>
+              </w:rPr>
+            </m:ctrlPr>
+          </m:sSubPr>
+          <m:e>
+            <m:r>
+              <w:rPr>
+                <w:rFonts w:ascii="Cambria Math" w:hAnsi="Cambria Math"/>
+              </w:rPr>
+              <m:t>C</m:t>
+            </m:r>
+          </m:e>
+          <m:sub>
+            <m:r>
+              <w:rPr>
+                <w:rFonts w:ascii="Cambria Math" w:hAnsi="Cambria Math"/>
+              </w:rPr>
+              <m:t>i</m:t>
+            </m:r>
+          </m:sub>
+        </m:sSub>
+        <m:sSub>
+          <m:sSubPr>
+            <m:ctrlPr>
+              <w:rPr>
+                <w:rFonts w:ascii="Cambria Math" w:hAnsi="Cambria Math"/>
+                <w:i/>
+              </w:rPr>
+            </m:ctrlPr>
+          </m:sSubPr>
+          <m:e>
+            <m:r>
+              <w:rPr>
+                <w:rFonts w:ascii="Cambria Math" w:hAnsi="Cambria Math"/>
+              </w:rPr>
+              <m:t>C</m:t>
+            </m:r>
+          </m:e>
+          <m:sub>
+            <m:r>
+              <w:rPr>
+                <w:rFonts w:ascii="Cambria Math" w:hAnsi="Cambria Math"/>
+              </w:rPr>
+              <m:t>i+1</m:t>
+            </m:r>
+          </m:sub>
+        </m:sSub>
+        <m:r>
+          <w:rPr>
+            <w:rFonts w:ascii="Cambria Math" w:hAnsi="Cambria Math"/>
+          </w:rPr>
+          <m:t>*</m:t>
+        </m:r>
+        <m:sSub>
+          <m:sSubPr>
+            <m:ctrlPr>
+              <w:rPr>
+                <w:rFonts w:ascii="Cambria Math" w:hAnsi="Cambria Math"/>
+                <w:i/>
+              </w:rPr>
+            </m:ctrlPr>
+          </m:sSubPr>
+          <m:e>
+            <m:r>
+              <w:rPr>
+                <w:rFonts w:ascii="Cambria Math" w:hAnsi="Cambria Math"/>
+              </w:rPr>
+              <m:t>C</m:t>
+            </m:r>
+          </m:e>
+          <m:sub>
+            <m:r>
+              <w:rPr>
+                <w:rFonts w:ascii="Cambria Math" w:hAnsi="Cambria Math"/>
+              </w:rPr>
+              <m:t>i+1</m:t>
+            </m:r>
+          </m:sub>
+        </m:sSub>
+        <m:sSub>
+          <m:sSubPr>
+            <m:ctrlPr>
+              <w:rPr>
+                <w:rFonts w:ascii="Cambria Math" w:hAnsi="Cambria Math"/>
+                <w:i/>
+              </w:rPr>
+            </m:ctrlPr>
+          </m:sSubPr>
+          <m:e>
+            <m:r>
+              <w:rPr>
+                <w:rFonts w:ascii="Cambria Math" w:hAnsi="Cambria Math"/>
+              </w:rPr>
+              <m:t>C</m:t>
+            </m:r>
+          </m:e>
+          <m:sub>
+            <m:r>
+              <w:rPr>
+                <w:rFonts w:ascii="Cambria Math" w:hAnsi="Cambria Math"/>
+              </w:rPr>
+              <m:t>i+2</m:t>
+            </m:r>
+          </m:sub>
+        </m:sSub>
+        <m:r>
+          <w:rPr>
+            <w:rFonts w:ascii="Cambria Math" w:hAnsi="Cambria Math"/>
+          </w:rPr>
+          <m:t>=</m:t>
+        </m:r>
+        <m:r>
+          <w:rPr>
+            <w:rFonts w:ascii="Cambria Math" w:hAnsi="Cambria Math"/>
+          </w:rPr>
+          <m:t>0</m:t>
+        </m:r>
+      </m:oMath>
+      <w:r>
+        <w:rPr>
+          <w:rFonts w:eastAsiaTheme="minorEastAsia"/>
+        </w:rPr>
+        <w:t>, то многоугольник вырожден</w:t>
+      </w:r>
+      <w:r>
+        <w:rPr>
+          <w:rFonts w:eastAsiaTheme="minorEastAsia"/>
+        </w:rPr>
+        <w:t>ный</w:t>
+      </w:r>
+      <w:r>
+        <w:rPr>
+          <w:rFonts w:eastAsiaTheme="minorEastAsia"/>
+        </w:rPr>
+        <w:t>.</w:t>
+      </w:r>
+    </w:p>
+    <w:p>
+      <w:pPr>
+        <w:rPr>
+          <w:rFonts w:eastAsiaTheme="minorEastAsia"/>
+        </w:rPr>
+      </w:pPr>
+      <w:r>
+        <w:rPr>
+          <w:rFonts w:eastAsiaTheme="minorEastAsia"/>
+        </w:rPr>
+        <w:t>Если среди таких произведений есть как положительные, так и отрицательные величины, то многоугольник невыпуклый.</w:t>
+      </w:r>
+    </w:p>
+    <w:p>
+      <w:pPr>
+        <w:rPr>
+          <w:rFonts w:eastAsiaTheme="minorEastAsia"/>
+        </w:rPr>
+      </w:pPr>
+      <w:r>
+        <w:rPr>
+          <w:rFonts w:eastAsiaTheme="minorEastAsia"/>
+        </w:rPr>
+        <w:t xml:space="preserve">При этом стоит отметить, что в своей реализации я несколько </w:t>
+      </w:r>
+      <w:r>
+        <w:rPr>
+          <w:rFonts w:eastAsiaTheme="minorEastAsia"/>
+        </w:rPr>
+        <w:t xml:space="preserve">«упростил» условия </w:t>
+      </w:r>
+      <w:r>
+        <w:rPr>
+          <w:rFonts w:eastAsiaTheme="minorEastAsia"/>
+        </w:rPr>
+        <w:t xml:space="preserve">выпуклости </w:t>
+      </w:r>
+      <w:r>
+        <w:rPr>
+          <w:rFonts w:eastAsiaTheme="minorEastAsia"/>
+        </w:rPr>
+        <w:t>данного способа</w:t>
+      </w:r>
+      <w:r>
+        <w:rPr>
+          <w:rFonts w:eastAsiaTheme="minorEastAsia"/>
+        </w:rPr>
+        <w:t xml:space="preserve"> (чтобы дополнительно не определять </w:t>
+      </w:r>
+      <w:r>
+        <w:rPr>
+          <w:rFonts w:eastAsiaTheme="minorEastAsia"/>
+        </w:rPr>
+        <w:t>«правильное»</w:t>
+      </w:r>
+      <w:r>
+        <w:rPr>
+          <w:rFonts w:eastAsiaTheme="minorEastAsia"/>
+        </w:rPr>
+        <w:t xml:space="preserve"> </w:t>
+      </w:r>
+      <w:r>
+        <w:rPr>
+          <w:rFonts w:eastAsiaTheme="minorEastAsia"/>
+        </w:rPr>
+        <w:t>направления векторов, определённых сторонами многоугольника)</w:t>
+      </w:r>
+      <w:r>
+        <w:rPr>
+          <w:rFonts w:eastAsiaTheme="minorEastAsia"/>
+        </w:rPr>
+        <w:t xml:space="preserve">, так как мне не требовалось дополнительно опознавать </w:t>
+      </w:r>
+      <w:r>
+        <w:rPr>
+          <w:rFonts w:eastAsiaTheme="minorEastAsia"/>
+        </w:rPr>
+        <w:t xml:space="preserve">направление </w:t>
+      </w:r>
+      <w:r>
+        <w:rPr>
+          <w:rFonts w:eastAsiaTheme="minorEastAsia"/>
+        </w:rPr>
+        <w:t>внутренни</w:t>
+      </w:r>
+      <w:r>
+        <w:rPr>
+          <w:rFonts w:eastAsiaTheme="minorEastAsia"/>
+        </w:rPr>
+        <w:t>х</w:t>
+      </w:r>
+      <w:r>
+        <w:rPr>
+          <w:rFonts w:eastAsiaTheme="minorEastAsia"/>
+        </w:rPr>
+        <w:t xml:space="preserve"> нормал</w:t>
+      </w:r>
+      <w:r>
+        <w:rPr>
+          <w:rFonts w:eastAsiaTheme="minorEastAsia"/>
+        </w:rPr>
+        <w:t>ей</w:t>
+      </w:r>
+      <w:r>
+        <w:rPr>
+          <w:rFonts w:eastAsiaTheme="minorEastAsia"/>
+        </w:rPr>
+        <w:t xml:space="preserve"> (</w:t>
+      </w:r>
+      <w:r>
+        <w:rPr>
+          <w:rFonts w:eastAsiaTheme="minorEastAsia"/>
+        </w:rPr>
+        <w:t>определение нормалей было вынесено в другой модуль</w:t>
+      </w:r>
+      <w:r>
+        <w:rPr>
+          <w:rFonts w:eastAsiaTheme="minorEastAsia"/>
+        </w:rPr>
+        <w:t>), поэтому анализируется факт того, что все произведения не изменяют своего знака, либо являются нулевыми значениями.</w:t>
+      </w:r>
     </w:p>
     <w:p>
       <w:pPr>
@@ -8485,6 +8763,7 @@
         </w:rPr>
       </w:pPr>
       <w:r>
+        <w:lastRenderedPageBreak/>
         <w:t xml:space="preserve">2. Ввод числа сторон </w:t>
       </w:r>
       <m:oMath>
@@ -8890,7 +9169,6 @@
           <w:rFonts w:eastAsiaTheme="minorEastAsia"/>
           <w:iCs/>
         </w:rPr>
-        <w:lastRenderedPageBreak/>
         <w:t xml:space="preserve">5.2. </w:t>
       </w:r>
       <w:r>
@@ -9998,6 +10276,7 @@
         <w:rPr>
           <w:rFonts w:eastAsiaTheme="minorEastAsia"/>
         </w:rPr>
+        <w:lastRenderedPageBreak/>
         <w:t xml:space="preserve">Если </w:t>
       </w:r>
       <m:oMath>
@@ -10424,7 +10703,6 @@
         <w:rPr>
           <w:rFonts w:eastAsiaTheme="minorEastAsia"/>
         </w:rPr>
-        <w:lastRenderedPageBreak/>
         <w:t xml:space="preserve">6. Проверка фактической видимости отсечённого отрезка. Если </w:t>
       </w:r>
       <m:oMath>
@@ -12455,7 +12733,7 @@
 </file>
 
 <file path=customXml/itemProps1.xml><?xml version="1.0" encoding="utf-8"?>
-<ds:datastoreItem xmlns:ds="http://schemas.openxmlformats.org/officeDocument/2006/customXml" ds:itemID="{4EC023EC-A6E6-44FF-8F3F-232A097D831D}">
+<ds:datastoreItem xmlns:ds="http://schemas.openxmlformats.org/officeDocument/2006/customXml" ds:itemID="{156FE2ED-1F5C-4053-9AEC-71DACC7986B3}">
   <ds:schemaRefs>
     <ds:schemaRef ds:uri="http://schemas.openxmlformats.org/officeDocument/2006/bibliography"/>
   </ds:schemaRefs>

</xml_diff>

<commit_message>
FIX fix in exception
</commit_message>
<xml_diff>
--- a/lab_08/Якуба 8.docx
+++ b/lab_08/Якуба 8.docx
@@ -1017,7 +1017,7 @@
           <w:r>
             <w:fldChar w:fldCharType="separate"/>
           </w:r>
-          <w:hyperlink w:anchor="_Toc41154214" w:history="1">
+          <w:hyperlink w:anchor="_Toc41169281" w:history="1">
             <w:r>
               <w:rPr>
                 <w:rStyle w:val="a5"/>
@@ -1044,7 +1044,7 @@
                 <w:noProof/>
                 <w:webHidden/>
               </w:rPr>
-              <w:instrText xml:space="preserve"> PAGEREF _Toc41154214 \h </w:instrText>
+              <w:instrText xml:space="preserve"> PAGEREF _Toc41169281 \h </w:instrText>
             </w:r>
             <w:r>
               <w:rPr>
@@ -1088,7 +1088,7 @@
               <w:lang w:eastAsia="ru-RU"/>
             </w:rPr>
           </w:pPr>
-          <w:hyperlink w:anchor="_Toc41154215" w:history="1">
+          <w:hyperlink w:anchor="_Toc41169282" w:history="1">
             <w:r>
               <w:rPr>
                 <w:rStyle w:val="a5"/>
@@ -1115,7 +1115,7 @@
                 <w:noProof/>
                 <w:webHidden/>
               </w:rPr>
-              <w:instrText xml:space="preserve"> PAGEREF _Toc41154215 \h </w:instrText>
+              <w:instrText xml:space="preserve"> PAGEREF _Toc41169282 \h </w:instrText>
             </w:r>
             <w:r>
               <w:rPr>
@@ -1159,7 +1159,7 @@
               <w:lang w:eastAsia="ru-RU"/>
             </w:rPr>
           </w:pPr>
-          <w:hyperlink w:anchor="_Toc41154216" w:history="1">
+          <w:hyperlink w:anchor="_Toc41169283" w:history="1">
             <w:r>
               <w:rPr>
                 <w:rStyle w:val="a5"/>
@@ -1186,7 +1186,7 @@
                 <w:noProof/>
                 <w:webHidden/>
               </w:rPr>
-              <w:instrText xml:space="preserve"> PAGEREF _Toc41154216 \h </w:instrText>
+              <w:instrText xml:space="preserve"> PAGEREF _Toc41169283 \h </w:instrText>
             </w:r>
             <w:r>
               <w:rPr>
@@ -1230,7 +1230,7 @@
               <w:lang w:eastAsia="ru-RU"/>
             </w:rPr>
           </w:pPr>
-          <w:hyperlink w:anchor="_Toc41154217" w:history="1">
+          <w:hyperlink w:anchor="_Toc41169284" w:history="1">
             <w:r>
               <w:rPr>
                 <w:rStyle w:val="a5"/>
@@ -1257,7 +1257,7 @@
                 <w:noProof/>
                 <w:webHidden/>
               </w:rPr>
-              <w:instrText xml:space="preserve"> PAGEREF _Toc41154217 \h </w:instrText>
+              <w:instrText xml:space="preserve"> PAGEREF _Toc41169284 \h </w:instrText>
             </w:r>
             <w:r>
               <w:rPr>
@@ -1301,7 +1301,7 @@
               <w:lang w:eastAsia="ru-RU"/>
             </w:rPr>
           </w:pPr>
-          <w:hyperlink w:anchor="_Toc41154218" w:history="1">
+          <w:hyperlink w:anchor="_Toc41169285" w:history="1">
             <w:r>
               <w:rPr>
                 <w:rStyle w:val="a5"/>
@@ -1328,7 +1328,7 @@
                 <w:noProof/>
                 <w:webHidden/>
               </w:rPr>
-              <w:instrText xml:space="preserve"> PAGEREF _Toc41154218 \h </w:instrText>
+              <w:instrText xml:space="preserve"> PAGEREF _Toc41169285 \h </w:instrText>
             </w:r>
             <w:r>
               <w:rPr>
@@ -1372,7 +1372,7 @@
               <w:lang w:eastAsia="ru-RU"/>
             </w:rPr>
           </w:pPr>
-          <w:hyperlink w:anchor="_Toc41154219" w:history="1">
+          <w:hyperlink w:anchor="_Toc41169286" w:history="1">
             <w:r>
               <w:rPr>
                 <w:rStyle w:val="a5"/>
@@ -1399,7 +1399,7 @@
                 <w:noProof/>
                 <w:webHidden/>
               </w:rPr>
-              <w:instrText xml:space="preserve"> PAGEREF _Toc41154219 \h </w:instrText>
+              <w:instrText xml:space="preserve"> PAGEREF _Toc41169286 \h </w:instrText>
             </w:r>
             <w:r>
               <w:rPr>
@@ -1419,7 +1419,7 @@
                 <w:noProof/>
                 <w:webHidden/>
               </w:rPr>
-              <w:t>7</w:t>
+              <w:t>6</w:t>
             </w:r>
             <w:r>
               <w:rPr>
@@ -1443,7 +1443,7 @@
               <w:lang w:eastAsia="ru-RU"/>
             </w:rPr>
           </w:pPr>
-          <w:hyperlink w:anchor="_Toc41154220" w:history="1">
+          <w:hyperlink w:anchor="_Toc41169287" w:history="1">
             <w:r>
               <w:rPr>
                 <w:rStyle w:val="a5"/>
@@ -1470,7 +1470,7 @@
                 <w:noProof/>
                 <w:webHidden/>
               </w:rPr>
-              <w:instrText xml:space="preserve"> PAGEREF _Toc41154220 \h </w:instrText>
+              <w:instrText xml:space="preserve"> PAGEREF _Toc41169287 \h </w:instrText>
             </w:r>
             <w:r>
               <w:rPr>
@@ -1514,7 +1514,7 @@
               <w:lang w:eastAsia="ru-RU"/>
             </w:rPr>
           </w:pPr>
-          <w:hyperlink w:anchor="_Toc41154221" w:history="1">
+          <w:hyperlink w:anchor="_Toc41169288" w:history="1">
             <w:r>
               <w:rPr>
                 <w:rStyle w:val="a5"/>
@@ -1541,7 +1541,7 @@
                 <w:noProof/>
                 <w:webHidden/>
               </w:rPr>
-              <w:instrText xml:space="preserve"> PAGEREF _Toc41154221 \h </w:instrText>
+              <w:instrText xml:space="preserve"> PAGEREF _Toc41169288 \h </w:instrText>
             </w:r>
             <w:r>
               <w:rPr>
@@ -1585,7 +1585,7 @@
               <w:lang w:eastAsia="ru-RU"/>
             </w:rPr>
           </w:pPr>
-          <w:hyperlink w:anchor="_Toc41154222" w:history="1">
+          <w:hyperlink w:anchor="_Toc41169289" w:history="1">
             <w:r>
               <w:rPr>
                 <w:rStyle w:val="a5"/>
@@ -1612,7 +1612,7 @@
                 <w:noProof/>
                 <w:webHidden/>
               </w:rPr>
-              <w:instrText xml:space="preserve"> PAGEREF _Toc41154222 \h </w:instrText>
+              <w:instrText xml:space="preserve"> PAGEREF _Toc41169289 \h </w:instrText>
             </w:r>
             <w:r>
               <w:rPr>
@@ -1632,7 +1632,7 @@
                 <w:noProof/>
                 <w:webHidden/>
               </w:rPr>
-              <w:t>13</w:t>
+              <w:t>12</w:t>
             </w:r>
             <w:r>
               <w:rPr>
@@ -1656,7 +1656,7 @@
               <w:lang w:eastAsia="ru-RU"/>
             </w:rPr>
           </w:pPr>
-          <w:hyperlink w:anchor="_Toc41154223" w:history="1">
+          <w:hyperlink w:anchor="_Toc41169290" w:history="1">
             <w:r>
               <w:rPr>
                 <w:rStyle w:val="a5"/>
@@ -1683,7 +1683,7 @@
                 <w:noProof/>
                 <w:webHidden/>
               </w:rPr>
-              <w:instrText xml:space="preserve"> PAGEREF _Toc41154223 \h </w:instrText>
+              <w:instrText xml:space="preserve"> PAGEREF _Toc41169290 \h </w:instrText>
             </w:r>
             <w:r>
               <w:rPr>
@@ -1703,7 +1703,7 @@
                 <w:noProof/>
                 <w:webHidden/>
               </w:rPr>
-              <w:t>14</w:t>
+              <w:t>13</w:t>
             </w:r>
             <w:r>
               <w:rPr>
@@ -1727,7 +1727,7 @@
               <w:lang w:eastAsia="ru-RU"/>
             </w:rPr>
           </w:pPr>
-          <w:hyperlink w:anchor="_Toc41154224" w:history="1">
+          <w:hyperlink w:anchor="_Toc41169291" w:history="1">
             <w:r>
               <w:rPr>
                 <w:rStyle w:val="a5"/>
@@ -1754,7 +1754,7 @@
                 <w:noProof/>
                 <w:webHidden/>
               </w:rPr>
-              <w:instrText xml:space="preserve"> PAGEREF _Toc41154224 \h </w:instrText>
+              <w:instrText xml:space="preserve"> PAGEREF _Toc41169291 \h </w:instrText>
             </w:r>
             <w:r>
               <w:rPr>
@@ -1798,7 +1798,7 @@
               <w:lang w:eastAsia="ru-RU"/>
             </w:rPr>
           </w:pPr>
-          <w:hyperlink w:anchor="_Toc41154225" w:history="1">
+          <w:hyperlink w:anchor="_Toc41169292" w:history="1">
             <w:r>
               <w:rPr>
                 <w:rStyle w:val="a5"/>
@@ -1833,7 +1833,7 @@
                 <w:noProof/>
                 <w:webHidden/>
               </w:rPr>
-              <w:instrText xml:space="preserve"> PAGEREF _Toc41154225 \h </w:instrText>
+              <w:instrText xml:space="preserve"> PAGEREF _Toc41169292 \h </w:instrText>
             </w:r>
             <w:r>
               <w:rPr>
@@ -1877,7 +1877,7 @@
               <w:lang w:eastAsia="ru-RU"/>
             </w:rPr>
           </w:pPr>
-          <w:hyperlink w:anchor="_Toc41154226" w:history="1">
+          <w:hyperlink w:anchor="_Toc41169293" w:history="1">
             <w:r>
               <w:rPr>
                 <w:rStyle w:val="a5"/>
@@ -1919,7 +1919,7 @@
                 <w:noProof/>
                 <w:webHidden/>
               </w:rPr>
-              <w:instrText xml:space="preserve"> PAGEREF _Toc41154226 \h </w:instrText>
+              <w:instrText xml:space="preserve"> PAGEREF _Toc41169293 \h </w:instrText>
             </w:r>
             <w:r>
               <w:rPr>
@@ -1939,7 +1939,7 @@
                 <w:noProof/>
                 <w:webHidden/>
               </w:rPr>
-              <w:t>18</w:t>
+              <w:t>17</w:t>
             </w:r>
             <w:r>
               <w:rPr>
@@ -1963,7 +1963,7 @@
               <w:lang w:eastAsia="ru-RU"/>
             </w:rPr>
           </w:pPr>
-          <w:hyperlink w:anchor="_Toc41154227" w:history="1">
+          <w:hyperlink w:anchor="_Toc41169294" w:history="1">
             <w:r>
               <w:rPr>
                 <w:rStyle w:val="a5"/>
@@ -1990,7 +1990,7 @@
                 <w:noProof/>
                 <w:webHidden/>
               </w:rPr>
-              <w:instrText xml:space="preserve"> PAGEREF _Toc41154227 \h </w:instrText>
+              <w:instrText xml:space="preserve"> PAGEREF _Toc41169294 \h </w:instrText>
             </w:r>
             <w:r>
               <w:rPr>
@@ -2010,7 +2010,7 @@
                 <w:noProof/>
                 <w:webHidden/>
               </w:rPr>
-              <w:t>18</w:t>
+              <w:t>17</w:t>
             </w:r>
             <w:r>
               <w:rPr>
@@ -2062,7 +2062,7 @@
       <w:pPr>
         <w:pStyle w:val="1"/>
       </w:pPr>
-      <w:bookmarkStart w:id="1" w:name="_Toc41154214"/>
+      <w:bookmarkStart w:id="1" w:name="_Toc41169281"/>
       <w:r>
         <w:lastRenderedPageBreak/>
         <w:t>Цель работы</w:t>
@@ -2078,7 +2078,7 @@
       <w:pPr>
         <w:pStyle w:val="1"/>
       </w:pPr>
-      <w:bookmarkStart w:id="2" w:name="_Toc41154215"/>
+      <w:bookmarkStart w:id="2" w:name="_Toc41169282"/>
       <w:r>
         <w:t>Техническое задание</w:t>
       </w:r>
@@ -2125,7 +2125,7 @@
       <w:pPr>
         <w:pStyle w:val="1"/>
       </w:pPr>
-      <w:bookmarkStart w:id="3" w:name="_Toc41154216"/>
+      <w:bookmarkStart w:id="3" w:name="_Toc41169283"/>
       <w:r>
         <w:t>Теоретическая часть</w:t>
       </w:r>
@@ -2135,7 +2135,7 @@
       <w:pPr>
         <w:pStyle w:val="2"/>
       </w:pPr>
-      <w:bookmarkStart w:id="4" w:name="_Toc41154217"/>
+      <w:bookmarkStart w:id="4" w:name="_Toc41169284"/>
       <w:r>
         <w:t>Отсечение отрезка произвольным выпуклым отсекателем</w:t>
       </w:r>
@@ -2673,7 +2673,6 @@
         <w:t>полностью видимые и полностью невидимые отрезки будут распознаваться уже по ходу работы алгоритма.</w:t>
       </w:r>
     </w:p>
-    <w:p/>
     <w:p>
       <w:pPr>
         <w:pStyle w:val="3"/>
@@ -2681,7 +2680,7 @@
           <w:rFonts w:eastAsiaTheme="minorEastAsia"/>
         </w:rPr>
       </w:pPr>
-      <w:bookmarkStart w:id="5" w:name="_Toc41154218"/>
+      <w:bookmarkStart w:id="5" w:name="_Toc41169285"/>
       <w:r>
         <w:rPr>
           <w:rFonts w:eastAsiaTheme="minorEastAsia"/>
@@ -3730,7 +3729,7 @@
           <w:rFonts w:eastAsiaTheme="minorEastAsia"/>
         </w:rPr>
       </w:pPr>
-      <w:bookmarkStart w:id="6" w:name="_Toc41154219"/>
+      <w:bookmarkStart w:id="6" w:name="_Toc41169286"/>
       <w:r>
         <w:rPr>
           <w:rFonts w:eastAsiaTheme="minorEastAsia"/>
@@ -6314,7 +6313,7 @@
       <w:pPr>
         <w:pStyle w:val="3"/>
       </w:pPr>
-      <w:bookmarkStart w:id="7" w:name="_Toc41154220"/>
+      <w:bookmarkStart w:id="7" w:name="_Toc41169287"/>
       <w:r>
         <w:t>Выбор точек пересечения</w:t>
       </w:r>
@@ -7759,7 +7758,7 @@
           <w:rFonts w:eastAsiaTheme="minorEastAsia"/>
         </w:rPr>
       </w:pPr>
-      <w:bookmarkStart w:id="8" w:name="_Toc41154221"/>
+      <w:bookmarkStart w:id="8" w:name="_Toc41169288"/>
       <w:r>
         <w:rPr>
           <w:rFonts w:eastAsiaTheme="minorEastAsia"/>
@@ -8435,7 +8434,7 @@
       <w:pPr>
         <w:pStyle w:val="3"/>
       </w:pPr>
-      <w:bookmarkStart w:id="9" w:name="_Toc41154222"/>
+      <w:bookmarkStart w:id="9" w:name="_Toc41169289"/>
       <w:r>
         <w:t>Способ определения выпуклости многоугольника</w:t>
       </w:r>
@@ -8993,7 +8992,7 @@
           <w:rFonts w:eastAsiaTheme="minorEastAsia"/>
         </w:rPr>
       </w:pPr>
-      <w:bookmarkStart w:id="10" w:name="_Toc41154223"/>
+      <w:bookmarkStart w:id="10" w:name="_Toc41169290"/>
       <w:r>
         <w:rPr>
           <w:rFonts w:eastAsiaTheme="minorEastAsia"/>
@@ -11392,7 +11391,7 @@
       <w:pPr>
         <w:pStyle w:val="1"/>
       </w:pPr>
-      <w:bookmarkStart w:id="11" w:name="_Toc41154224"/>
+      <w:bookmarkStart w:id="11" w:name="_Toc41169291"/>
       <w:r>
         <w:t>Практическая часть</w:t>
       </w:r>
@@ -11405,7 +11404,7 @@
           <w:lang w:val="en-US"/>
         </w:rPr>
       </w:pPr>
-      <w:bookmarkStart w:id="12" w:name="_Toc41154225"/>
+      <w:bookmarkStart w:id="12" w:name="_Toc41169292"/>
       <w:r>
         <w:t>Программная реализация алгоритма</w:t>
       </w:r>
@@ -12642,7 +12641,7 @@
           <w:lang w:val="en-US"/>
         </w:rPr>
       </w:pPr>
-      <w:bookmarkStart w:id="13" w:name="_Toc41154226"/>
+      <w:bookmarkStart w:id="13" w:name="_Toc41169293"/>
       <w:r>
         <w:lastRenderedPageBreak/>
         <w:t>Пользовательский</w:t>
@@ -12740,7 +12739,7 @@
       <w:pPr>
         <w:pStyle w:val="2"/>
       </w:pPr>
-      <w:bookmarkStart w:id="14" w:name="_Toc41154227"/>
+      <w:bookmarkStart w:id="14" w:name="_Toc41169294"/>
       <w:r>
         <w:t>Демонстрация</w:t>
       </w:r>
@@ -12760,7 +12759,13 @@
     </w:p>
     <w:p>
       <w:r>
-        <w:t>Так как алгоритм работает лишь в случае выпуклого отсекателя, предусмотрена обработка следующей ситуации:</w:t>
+        <w:t xml:space="preserve">Так как </w:t>
+      </w:r>
+      <w:r>
+        <w:t>мы можем гарантировать правильную работу алгоритма только для</w:t>
+      </w:r>
+      <w:r>
+        <w:t xml:space="preserve"> выпуклого отсекателя, предусмотрена обработка следующей ситуации:</w:t>
       </w:r>
     </w:p>
     <w:p>
@@ -15826,7 +15831,7 @@
 </file>
 
 <file path=customXml/itemProps1.xml><?xml version="1.0" encoding="utf-8"?>
-<ds:datastoreItem xmlns:ds="http://schemas.openxmlformats.org/officeDocument/2006/customXml" ds:itemID="{D45E1745-361D-4D78-8E4C-A6561001BDD5}">
+<ds:datastoreItem xmlns:ds="http://schemas.openxmlformats.org/officeDocument/2006/customXml" ds:itemID="{DB028177-54E9-4BE6-92C1-E4019BEE6A3A}">
   <ds:schemaRefs>
     <ds:schemaRef ds:uri="http://schemas.openxmlformats.org/officeDocument/2006/bibliography"/>
   </ds:schemaRefs>

</xml_diff>